<commit_message>
fix code if else thêm
</commit_message>
<xml_diff>
--- a/19_Web đọc sách trực tuyến_C1+2.docx
+++ b/19_Web đọc sách trực tuyến_C1+2.docx
@@ -580,6 +580,7 @@
           <w:bCs/>
           <w:sz w:val="26"/>
           <w:szCs w:val="26"/>
+          <w:lang w:val="vi-VN"/>
         </w:rPr>
       </w:pPr>
       <w:r>
@@ -587,6 +588,7 @@
           <w:bCs/>
           <w:sz w:val="26"/>
           <w:szCs w:val="26"/>
+          <w:lang w:val="vi-VN"/>
         </w:rPr>
         <w:lastRenderedPageBreak/>
         <w:t>Trường ĐH Công Nghệ Sàigòn</w:t>
@@ -596,6 +598,9 @@
       <w:pPr>
         <w:spacing w:line="400" w:lineRule="atLeast"/>
         <w:jc w:val="center"/>
+        <w:rPr>
+          <w:lang w:val="vi-VN"/>
+        </w:rPr>
       </w:pPr>
       <w:r>
         <w:rPr>
@@ -603,29 +608,74 @@
           <w:bCs/>
           <w:sz w:val="26"/>
           <w:szCs w:val="26"/>
+          <w:lang w:val="vi-VN"/>
         </w:rPr>
         <w:t>KHOA CÔNG NGHỆ THÔNG TIN</w:t>
       </w:r>
     </w:p>
-    <w:p/>
-    <w:p/>
-    <w:p/>
-    <w:p/>
-    <w:p/>
-    <w:p/>
-    <w:p/>
+    <w:p>
+      <w:pPr>
+        <w:rPr>
+          <w:lang w:val="vi-VN"/>
+        </w:rPr>
+      </w:pPr>
+    </w:p>
+    <w:p>
+      <w:pPr>
+        <w:rPr>
+          <w:lang w:val="vi-VN"/>
+        </w:rPr>
+      </w:pPr>
+    </w:p>
+    <w:p>
+      <w:pPr>
+        <w:rPr>
+          <w:lang w:val="vi-VN"/>
+        </w:rPr>
+      </w:pPr>
+    </w:p>
+    <w:p>
+      <w:pPr>
+        <w:rPr>
+          <w:lang w:val="vi-VN"/>
+        </w:rPr>
+      </w:pPr>
+    </w:p>
+    <w:p>
+      <w:pPr>
+        <w:rPr>
+          <w:lang w:val="vi-VN"/>
+        </w:rPr>
+      </w:pPr>
+    </w:p>
+    <w:p>
+      <w:pPr>
+        <w:rPr>
+          <w:lang w:val="vi-VN"/>
+        </w:rPr>
+      </w:pPr>
+    </w:p>
+    <w:p>
+      <w:pPr>
+        <w:rPr>
+          <w:lang w:val="vi-VN"/>
+        </w:rPr>
+      </w:pPr>
+    </w:p>
     <w:p>
       <w:pPr>
         <w:jc w:val="center"/>
         <w:rPr>
           <w:sz w:val="32"/>
           <w:szCs w:val="32"/>
-        </w:rPr>
-      </w:pPr>
-      <w:r>
-        <w:rPr>
-          <w:sz w:val="32"/>
-          <w:szCs w:val="32"/>
+          <w:lang w:val="vi-VN"/>
+        </w:rPr>
+      </w:pPr>
+      <w:r>
+        <w:rPr>
+          <w:sz w:val="32"/>
+          <w:szCs w:val="32"/>
+          <w:lang w:val="vi-VN"/>
         </w:rPr>
         <w:t xml:space="preserve">ĐỒ ÁN PHÂN TÍCH THIẾT KẾ </w:t>
       </w:r>
@@ -636,14 +686,251 @@
         <w:rPr>
           <w:sz w:val="32"/>
           <w:szCs w:val="32"/>
-        </w:rPr>
-      </w:pPr>
-      <w:r>
-        <w:rPr>
-          <w:sz w:val="32"/>
-          <w:szCs w:val="32"/>
+          <w:lang w:val="vi-VN"/>
+        </w:rPr>
+      </w:pPr>
+      <w:r>
+        <w:rPr>
+          <w:sz w:val="32"/>
+          <w:szCs w:val="32"/>
+          <w:lang w:val="vi-VN"/>
         </w:rPr>
         <w:t>HƯỚNG HỆ THỐNG THÔNG TIN</w:t>
+      </w:r>
+    </w:p>
+    <w:p>
+      <w:pPr>
+        <w:rPr>
+          <w:lang w:val="vi-VN"/>
+        </w:rPr>
+      </w:pPr>
+    </w:p>
+    <w:p>
+      <w:pPr>
+        <w:rPr>
+          <w:lang w:val="vi-VN"/>
+        </w:rPr>
+      </w:pPr>
+    </w:p>
+    <w:p>
+      <w:pPr>
+        <w:rPr>
+          <w:lang w:val="vi-VN"/>
+        </w:rPr>
+      </w:pPr>
+    </w:p>
+    <w:p>
+      <w:pPr>
+        <w:rPr>
+          <w:lang w:val="vi-VN"/>
+        </w:rPr>
+      </w:pPr>
+    </w:p>
+    <w:p>
+      <w:pPr>
+        <w:rPr>
+          <w:lang w:val="vi-VN"/>
+        </w:rPr>
+      </w:pPr>
+    </w:p>
+    <w:p>
+      <w:pPr>
+        <w:rPr>
+          <w:lang w:val="vi-VN"/>
+        </w:rPr>
+      </w:pPr>
+    </w:p>
+    <w:p>
+      <w:pPr>
+        <w:rPr>
+          <w:lang w:val="vi-VN"/>
+        </w:rPr>
+      </w:pPr>
+    </w:p>
+    <w:p>
+      <w:pPr>
+        <w:rPr>
+          <w:lang w:val="vi-VN"/>
+        </w:rPr>
+      </w:pPr>
+    </w:p>
+    <w:p>
+      <w:pPr>
+        <w:rPr>
+          <w:lang w:val="vi-VN"/>
+        </w:rPr>
+      </w:pPr>
+    </w:p>
+    <w:p>
+      <w:pPr>
+        <w:rPr>
+          <w:lang w:val="vi-VN"/>
+        </w:rPr>
+      </w:pPr>
+    </w:p>
+    <w:p>
+      <w:pPr>
+        <w:spacing w:after="240" w:line="360" w:lineRule="auto"/>
+        <w:rPr>
+          <w:i/>
+          <w:lang w:val="vi-VN"/>
+        </w:rPr>
+      </w:pPr>
+      <w:r>
+        <w:rPr>
+          <w:i/>
+          <w:sz w:val="26"/>
+          <w:lang w:val="vi-VN"/>
+        </w:rPr>
+        <w:t>Tên đề tài:</w:t>
+      </w:r>
+      <w:r>
+        <w:rPr>
+          <w:i/>
+          <w:lang w:val="vi-VN"/>
+        </w:rPr>
+        <w:t xml:space="preserve"> </w:t>
+      </w:r>
+    </w:p>
+    <w:p>
+      <w:pPr>
+        <w:pStyle w:val="Tendetai"/>
+        <w:rPr>
+          <w:lang w:val="vi-VN"/>
+        </w:rPr>
+      </w:pPr>
+      <w:r>
+        <w:rPr>
+          <w:lang w:val="vi-VN"/>
+        </w:rPr>
+        <w:t>Web</w:t>
+      </w:r>
+      <w:r>
+        <w:rPr>
+          <w:lang w:val="vi-VN"/>
+        </w:rPr>
+        <w:t xml:space="preserve"> đọc sách trực tuyến</w:t>
+      </w:r>
+    </w:p>
+    <w:p>
+      <w:pPr>
+        <w:rPr>
+          <w:lang w:val="vi-VN"/>
+        </w:rPr>
+      </w:pPr>
+    </w:p>
+    <w:p>
+      <w:pPr>
+        <w:rPr>
+          <w:lang w:val="vi-VN"/>
+        </w:rPr>
+      </w:pPr>
+    </w:p>
+    <w:p>
+      <w:pPr>
+        <w:rPr>
+          <w:lang w:val="vi-VN"/>
+        </w:rPr>
+      </w:pPr>
+    </w:p>
+    <w:p>
+      <w:pPr>
+        <w:rPr>
+          <w:lang w:val="vi-VN"/>
+        </w:rPr>
+      </w:pPr>
+    </w:p>
+    <w:p>
+      <w:pPr>
+        <w:rPr>
+          <w:lang w:val="vi-VN"/>
+        </w:rPr>
+      </w:pPr>
+    </w:p>
+    <w:p>
+      <w:pPr>
+        <w:spacing w:before="120" w:line="320" w:lineRule="exact"/>
+        <w:ind w:left="2268"/>
+        <w:rPr>
+          <w:sz w:val="26"/>
+          <w:szCs w:val="26"/>
+          <w:lang w:val="vi-VN"/>
+        </w:rPr>
+      </w:pPr>
+      <w:r>
+        <w:rPr>
+          <w:sz w:val="26"/>
+          <w:szCs w:val="26"/>
+          <w:lang w:val="vi-VN"/>
+        </w:rPr>
+        <w:t>Người hướng dẫn: Nguyễn Thị Thanh Xuân</w:t>
+      </w:r>
+    </w:p>
+    <w:p>
+      <w:pPr>
+        <w:spacing w:before="120" w:line="320" w:lineRule="exact"/>
+        <w:ind w:left="2268"/>
+        <w:rPr>
+          <w:sz w:val="26"/>
+          <w:szCs w:val="26"/>
+          <w:lang w:val="vi-VN"/>
+        </w:rPr>
+      </w:pPr>
+      <w:r>
+        <w:rPr>
+          <w:sz w:val="26"/>
+          <w:szCs w:val="26"/>
+          <w:lang w:val="vi-VN"/>
+        </w:rPr>
+        <w:t>Sinh viên thực hiện:</w:t>
+      </w:r>
+    </w:p>
+    <w:p>
+      <w:pPr>
+        <w:spacing w:before="120" w:line="320" w:lineRule="exact"/>
+        <w:ind w:left="2552"/>
+        <w:rPr>
+          <w:sz w:val="26"/>
+          <w:szCs w:val="26"/>
+          <w:lang w:val="vi-VN"/>
+        </w:rPr>
+      </w:pPr>
+      <w:r>
+        <w:rPr>
+          <w:sz w:val="26"/>
+          <w:szCs w:val="26"/>
+          <w:lang w:val="vi-VN"/>
+        </w:rPr>
+        <w:t xml:space="preserve">1. </w:t>
+      </w:r>
+      <w:r>
+        <w:rPr>
+          <w:sz w:val="26"/>
+          <w:szCs w:val="26"/>
+          <w:lang w:val="vi-VN"/>
+        </w:rPr>
+        <w:t>Trần Đường Huy – DH51800224</w:t>
+      </w:r>
+    </w:p>
+    <w:p>
+      <w:pPr>
+        <w:spacing w:before="120" w:line="320" w:lineRule="exact"/>
+        <w:ind w:left="2552"/>
+      </w:pPr>
+      <w:r>
+        <w:t xml:space="preserve">2. </w:t>
+      </w:r>
+      <w:r>
+        <w:t>Nguyễn Quang Huy – DH51803164</w:t>
+      </w:r>
+    </w:p>
+    <w:p>
+      <w:pPr>
+        <w:spacing w:before="120" w:line="320" w:lineRule="exact"/>
+        <w:ind w:left="2552"/>
+      </w:pPr>
+      <w:r>
+        <w:t xml:space="preserve"> </w:t>
       </w:r>
     </w:p>
     <w:p/>
@@ -655,132 +942,6 @@
     <w:p/>
     <w:p/>
     <w:p/>
-    <w:p/>
-    <w:p>
-      <w:pPr>
-        <w:spacing w:after="240" w:line="360" w:lineRule="auto"/>
-        <w:rPr>
-          <w:i/>
-        </w:rPr>
-      </w:pPr>
-      <w:r>
-        <w:rPr>
-          <w:i/>
-          <w:sz w:val="26"/>
-        </w:rPr>
-        <w:t>Tên đề tài:</w:t>
-      </w:r>
-      <w:r>
-        <w:rPr>
-          <w:i/>
-        </w:rPr>
-        <w:t xml:space="preserve"> </w:t>
-      </w:r>
-    </w:p>
-    <w:p>
-      <w:pPr>
-        <w:pStyle w:val="Tendetai"/>
-      </w:pPr>
-      <w:r>
-        <w:t>Web</w:t>
-      </w:r>
-      <w:r>
-        <w:t xml:space="preserve"> đọc sách trực tuyến</w:t>
-      </w:r>
-    </w:p>
-    <w:p/>
-    <w:p/>
-    <w:p/>
-    <w:p/>
-    <w:p/>
-    <w:p>
-      <w:pPr>
-        <w:spacing w:before="120" w:line="320" w:lineRule="exact"/>
-        <w:ind w:left="2268"/>
-        <w:rPr>
-          <w:sz w:val="26"/>
-          <w:szCs w:val="26"/>
-        </w:rPr>
-      </w:pPr>
-      <w:r>
-        <w:rPr>
-          <w:sz w:val="26"/>
-          <w:szCs w:val="26"/>
-        </w:rPr>
-        <w:t>Người hướng dẫn: Nguyễn Thị Thanh Xuân</w:t>
-      </w:r>
-    </w:p>
-    <w:p>
-      <w:pPr>
-        <w:spacing w:before="120" w:line="320" w:lineRule="exact"/>
-        <w:ind w:left="2268"/>
-        <w:rPr>
-          <w:sz w:val="26"/>
-          <w:szCs w:val="26"/>
-        </w:rPr>
-      </w:pPr>
-      <w:r>
-        <w:rPr>
-          <w:sz w:val="26"/>
-          <w:szCs w:val="26"/>
-        </w:rPr>
-        <w:t>Sinh viên thực hiện:</w:t>
-      </w:r>
-    </w:p>
-    <w:p>
-      <w:pPr>
-        <w:spacing w:before="120" w:line="320" w:lineRule="exact"/>
-        <w:ind w:left="2552"/>
-        <w:rPr>
-          <w:sz w:val="26"/>
-          <w:szCs w:val="26"/>
-        </w:rPr>
-      </w:pPr>
-      <w:r>
-        <w:rPr>
-          <w:sz w:val="26"/>
-          <w:szCs w:val="26"/>
-        </w:rPr>
-        <w:t xml:space="preserve">1. </w:t>
-      </w:r>
-      <w:r>
-        <w:rPr>
-          <w:sz w:val="26"/>
-          <w:szCs w:val="26"/>
-        </w:rPr>
-        <w:t>Trần Đường Huy – DH51800224</w:t>
-      </w:r>
-    </w:p>
-    <w:p>
-      <w:pPr>
-        <w:spacing w:before="120" w:line="320" w:lineRule="exact"/>
-        <w:ind w:left="2552"/>
-      </w:pPr>
-      <w:r>
-        <w:t xml:space="preserve">2. </w:t>
-      </w:r>
-      <w:r>
-        <w:t>Nguyễn Quang Huy – DH51803164</w:t>
-      </w:r>
-    </w:p>
-    <w:p>
-      <w:pPr>
-        <w:spacing w:before="120" w:line="320" w:lineRule="exact"/>
-        <w:ind w:left="2552"/>
-      </w:pPr>
-      <w:r>
-        <w:t xml:space="preserve"> </w:t>
-      </w:r>
-    </w:p>
-    <w:p/>
-    <w:p/>
-    <w:p/>
-    <w:p/>
-    <w:p/>
-    <w:p/>
-    <w:p/>
-    <w:p/>
-    <w:p/>
     <w:p>
       <w:pPr>
         <w:jc w:val="center"/>
@@ -871,7 +1032,7 @@
           <w:szCs w:val="22"/>
         </w:rPr>
       </w:pPr>
-      <w:hyperlink w:anchor="_Toc87119274" w:history="1">
+      <w:hyperlink w:anchor="_Toc87197969" w:history="1">
         <w:r>
           <w:rPr>
             <w:rStyle w:val="Hyperlink"/>
@@ -898,7 +1059,7 @@
             <w:noProof/>
             <w:webHidden/>
           </w:rPr>
-          <w:instrText xml:space="preserve"> PAGEREF _Toc87119274 \h </w:instrText>
+          <w:instrText xml:space="preserve"> PAGEREF _Toc87197969 \h </w:instrText>
         </w:r>
         <w:r>
           <w:rPr>
@@ -940,7 +1101,7 @@
           <w:szCs w:val="22"/>
         </w:rPr>
       </w:pPr>
-      <w:hyperlink w:anchor="_Toc87119275" w:history="1">
+      <w:hyperlink w:anchor="_Toc87197970" w:history="1">
         <w:r>
           <w:rPr>
             <w:rStyle w:val="Hyperlink"/>
@@ -967,7 +1128,7 @@
             <w:noProof/>
             <w:webHidden/>
           </w:rPr>
-          <w:instrText xml:space="preserve"> PAGEREF _Toc87119275 \h </w:instrText>
+          <w:instrText xml:space="preserve"> PAGEREF _Toc87197970 \h </w:instrText>
         </w:r>
         <w:r>
           <w:rPr>
@@ -1009,7 +1170,7 @@
           <w:szCs w:val="22"/>
         </w:rPr>
       </w:pPr>
-      <w:hyperlink w:anchor="_Toc87119276" w:history="1">
+      <w:hyperlink w:anchor="_Toc87197971" w:history="1">
         <w:r>
           <w:rPr>
             <w:rStyle w:val="Hyperlink"/>
@@ -1036,7 +1197,7 @@
             <w:noProof/>
             <w:webHidden/>
           </w:rPr>
-          <w:instrText xml:space="preserve"> PAGEREF _Toc87119276 \h </w:instrText>
+          <w:instrText xml:space="preserve"> PAGEREF _Toc87197971 \h </w:instrText>
         </w:r>
         <w:r>
           <w:rPr>
@@ -1078,7 +1239,7 @@
           <w:szCs w:val="22"/>
         </w:rPr>
       </w:pPr>
-      <w:hyperlink w:anchor="_Toc87119277" w:history="1">
+      <w:hyperlink w:anchor="_Toc87197972" w:history="1">
         <w:r>
           <w:rPr>
             <w:rStyle w:val="Hyperlink"/>
@@ -1105,7 +1266,7 @@
             <w:noProof/>
             <w:webHidden/>
           </w:rPr>
-          <w:instrText xml:space="preserve"> PAGEREF _Toc87119277 \h </w:instrText>
+          <w:instrText xml:space="preserve"> PAGEREF _Toc87197972 \h </w:instrText>
         </w:r>
         <w:r>
           <w:rPr>
@@ -1147,7 +1308,7 @@
           <w:szCs w:val="22"/>
         </w:rPr>
       </w:pPr>
-      <w:hyperlink w:anchor="_Toc87119278" w:history="1">
+      <w:hyperlink w:anchor="_Toc87197973" w:history="1">
         <w:r>
           <w:rPr>
             <w:rStyle w:val="Hyperlink"/>
@@ -1174,7 +1335,7 @@
             <w:noProof/>
             <w:webHidden/>
           </w:rPr>
-          <w:instrText xml:space="preserve"> PAGEREF _Toc87119278 \h </w:instrText>
+          <w:instrText xml:space="preserve"> PAGEREF _Toc87197973 \h </w:instrText>
         </w:r>
         <w:r>
           <w:rPr>
@@ -1216,7 +1377,7 @@
           <w:szCs w:val="22"/>
         </w:rPr>
       </w:pPr>
-      <w:hyperlink w:anchor="_Toc87119279" w:history="1">
+      <w:hyperlink w:anchor="_Toc87197974" w:history="1">
         <w:r>
           <w:rPr>
             <w:rStyle w:val="Hyperlink"/>
@@ -1243,7 +1404,7 @@
             <w:noProof/>
             <w:webHidden/>
           </w:rPr>
-          <w:instrText xml:space="preserve"> PAGEREF _Toc87119279 \h </w:instrText>
+          <w:instrText xml:space="preserve"> PAGEREF _Toc87197974 \h </w:instrText>
         </w:r>
         <w:r>
           <w:rPr>
@@ -1285,7 +1446,7 @@
           <w:szCs w:val="22"/>
         </w:rPr>
       </w:pPr>
-      <w:hyperlink w:anchor="_Toc87119280" w:history="1">
+      <w:hyperlink w:anchor="_Toc87197975" w:history="1">
         <w:r>
           <w:rPr>
             <w:rStyle w:val="Hyperlink"/>
@@ -1312,7 +1473,7 @@
             <w:noProof/>
             <w:webHidden/>
           </w:rPr>
-          <w:instrText xml:space="preserve"> PAGEREF _Toc87119280 \h </w:instrText>
+          <w:instrText xml:space="preserve"> PAGEREF _Toc87197975 \h </w:instrText>
         </w:r>
         <w:r>
           <w:rPr>
@@ -1354,7 +1515,7 @@
           <w:szCs w:val="22"/>
         </w:rPr>
       </w:pPr>
-      <w:hyperlink w:anchor="_Toc87119281" w:history="1">
+      <w:hyperlink w:anchor="_Toc87197976" w:history="1">
         <w:r>
           <w:rPr>
             <w:rStyle w:val="Hyperlink"/>
@@ -1381,7 +1542,7 @@
             <w:noProof/>
             <w:webHidden/>
           </w:rPr>
-          <w:instrText xml:space="preserve"> PAGEREF _Toc87119281 \h </w:instrText>
+          <w:instrText xml:space="preserve"> PAGEREF _Toc87197976 \h </w:instrText>
         </w:r>
         <w:r>
           <w:rPr>
@@ -1423,7 +1584,7 @@
           <w:szCs w:val="22"/>
         </w:rPr>
       </w:pPr>
-      <w:hyperlink w:anchor="_Toc87119282" w:history="1">
+      <w:hyperlink w:anchor="_Toc87197977" w:history="1">
         <w:r>
           <w:rPr>
             <w:rStyle w:val="Hyperlink"/>
@@ -1450,7 +1611,7 @@
             <w:noProof/>
             <w:webHidden/>
           </w:rPr>
-          <w:instrText xml:space="preserve"> PAGEREF _Toc87119282 \h </w:instrText>
+          <w:instrText xml:space="preserve"> PAGEREF _Toc87197977 \h </w:instrText>
         </w:r>
         <w:r>
           <w:rPr>
@@ -1492,7 +1653,7 @@
           <w:szCs w:val="22"/>
         </w:rPr>
       </w:pPr>
-      <w:hyperlink w:anchor="_Toc87119283" w:history="1">
+      <w:hyperlink w:anchor="_Toc87197978" w:history="1">
         <w:r>
           <w:rPr>
             <w:rStyle w:val="Hyperlink"/>
@@ -1519,7 +1680,7 @@
             <w:noProof/>
             <w:webHidden/>
           </w:rPr>
-          <w:instrText xml:space="preserve"> PAGEREF _Toc87119283 \h </w:instrText>
+          <w:instrText xml:space="preserve"> PAGEREF _Toc87197978 \h </w:instrText>
         </w:r>
         <w:r>
           <w:rPr>
@@ -1561,7 +1722,7 @@
           <w:szCs w:val="22"/>
         </w:rPr>
       </w:pPr>
-      <w:hyperlink w:anchor="_Toc87119284" w:history="1">
+      <w:hyperlink w:anchor="_Toc87197979" w:history="1">
         <w:r>
           <w:rPr>
             <w:rStyle w:val="Hyperlink"/>
@@ -1588,7 +1749,7 @@
             <w:noProof/>
             <w:webHidden/>
           </w:rPr>
-          <w:instrText xml:space="preserve"> PAGEREF _Toc87119284 \h </w:instrText>
+          <w:instrText xml:space="preserve"> PAGEREF _Toc87197979 \h </w:instrText>
         </w:r>
         <w:r>
           <w:rPr>
@@ -1630,7 +1791,7 @@
           <w:szCs w:val="22"/>
         </w:rPr>
       </w:pPr>
-      <w:hyperlink w:anchor="_Toc87119285" w:history="1">
+      <w:hyperlink w:anchor="_Toc87197980" w:history="1">
         <w:r>
           <w:rPr>
             <w:rStyle w:val="Hyperlink"/>
@@ -1657,7 +1818,7 @@
             <w:noProof/>
             <w:webHidden/>
           </w:rPr>
-          <w:instrText xml:space="preserve"> PAGEREF _Toc87119285 \h </w:instrText>
+          <w:instrText xml:space="preserve"> PAGEREF _Toc87197980 \h </w:instrText>
         </w:r>
         <w:r>
           <w:rPr>
@@ -1699,13 +1860,27 @@
           <w:szCs w:val="22"/>
         </w:rPr>
       </w:pPr>
-      <w:hyperlink w:anchor="_Toc87119286" w:history="1">
+      <w:hyperlink w:anchor="_Toc87197981" w:history="1">
         <w:r>
           <w:rPr>
             <w:rStyle w:val="Hyperlink"/>
             <w:noProof/>
           </w:rPr>
-          <w:t>2.9 Yêu cầu hệ thống</w:t>
+          <w:t>2.9 Quy trình tha</w:t>
+        </w:r>
+        <w:r>
+          <w:rPr>
+            <w:rStyle w:val="Hyperlink"/>
+            <w:noProof/>
+          </w:rPr>
+          <w:t>n</w:t>
+        </w:r>
+        <w:r>
+          <w:rPr>
+            <w:rStyle w:val="Hyperlink"/>
+            <w:noProof/>
+          </w:rPr>
+          <w:t>h toán sách</w:t>
         </w:r>
         <w:r>
           <w:rPr>
@@ -1726,7 +1901,7 @@
             <w:noProof/>
             <w:webHidden/>
           </w:rPr>
-          <w:instrText xml:space="preserve"> PAGEREF _Toc87119286 \h </w:instrText>
+          <w:instrText xml:space="preserve"> PAGEREF _Toc87197981 \h </w:instrText>
         </w:r>
         <w:r>
           <w:rPr>
@@ -1747,6 +1922,75 @@
             <w:webHidden/>
           </w:rPr>
           <w:t>14</w:t>
+        </w:r>
+        <w:r>
+          <w:rPr>
+            <w:noProof/>
+            <w:webHidden/>
+          </w:rPr>
+          <w:fldChar w:fldCharType="end"/>
+        </w:r>
+      </w:hyperlink>
+    </w:p>
+    <w:p>
+      <w:pPr>
+        <w:pStyle w:val="TOC2"/>
+        <w:rPr>
+          <w:rFonts w:asciiTheme="minorHAnsi" w:eastAsiaTheme="minorEastAsia" w:hAnsiTheme="minorHAnsi" w:cstheme="minorBidi"/>
+          <w:i w:val="0"/>
+          <w:noProof/>
+          <w:sz w:val="22"/>
+          <w:szCs w:val="22"/>
+        </w:rPr>
+      </w:pPr>
+      <w:hyperlink w:anchor="_Toc87197982" w:history="1">
+        <w:r>
+          <w:rPr>
+            <w:rStyle w:val="Hyperlink"/>
+            <w:noProof/>
+          </w:rPr>
+          <w:t>2.10 Yêu cầu hệ thống</w:t>
+        </w:r>
+        <w:r>
+          <w:rPr>
+            <w:noProof/>
+            <w:webHidden/>
+          </w:rPr>
+          <w:tab/>
+        </w:r>
+        <w:r>
+          <w:rPr>
+            <w:noProof/>
+            <w:webHidden/>
+          </w:rPr>
+          <w:fldChar w:fldCharType="begin"/>
+        </w:r>
+        <w:r>
+          <w:rPr>
+            <w:noProof/>
+            <w:webHidden/>
+          </w:rPr>
+          <w:instrText xml:space="preserve"> PAGEREF _Toc87197982 \h </w:instrText>
+        </w:r>
+        <w:r>
+          <w:rPr>
+            <w:noProof/>
+            <w:webHidden/>
+          </w:rPr>
+        </w:r>
+        <w:r>
+          <w:rPr>
+            <w:noProof/>
+            <w:webHidden/>
+          </w:rPr>
+          <w:fldChar w:fldCharType="separate"/>
+        </w:r>
+        <w:r>
+          <w:rPr>
+            <w:noProof/>
+            <w:webHidden/>
+          </w:rPr>
+          <w:t>15</w:t>
         </w:r>
         <w:r>
           <w:rPr>
@@ -1774,8 +2018,6 @@
         </w:rPr>
         <w:t>TÀI LIỆU THAM KHẢO</w:t>
       </w:r>
-      <w:bookmarkStart w:id="0" w:name="_GoBack"/>
-      <w:bookmarkEnd w:id="0"/>
     </w:p>
     <w:p>
       <w:pPr>
@@ -1802,16 +2044,16 @@
       <w:pPr>
         <w:pStyle w:val="Heading1"/>
       </w:pPr>
-      <w:bookmarkStart w:id="1" w:name="_Ref399247987"/>
-      <w:bookmarkStart w:id="2" w:name="_Toc19719950"/>
-      <w:bookmarkStart w:id="3" w:name="_Toc87119274"/>
+      <w:bookmarkStart w:id="0" w:name="_Ref399247987"/>
+      <w:bookmarkStart w:id="1" w:name="_Toc19719950"/>
+      <w:bookmarkStart w:id="2" w:name="_Toc87197969"/>
       <w:r>
         <w:lastRenderedPageBreak/>
         <w:t>Giới thiệu</w:t>
       </w:r>
+      <w:bookmarkEnd w:id="0"/>
       <w:bookmarkEnd w:id="1"/>
       <w:bookmarkEnd w:id="2"/>
-      <w:bookmarkEnd w:id="3"/>
     </w:p>
     <w:p>
       <w:pPr>
@@ -1822,8 +2064,8 @@
           <w:szCs w:val="32"/>
         </w:rPr>
       </w:pPr>
-      <w:bookmarkStart w:id="4" w:name="_Toc19719951"/>
-      <w:bookmarkStart w:id="5" w:name="_Toc87119275"/>
+      <w:bookmarkStart w:id="3" w:name="_Toc19719951"/>
+      <w:bookmarkStart w:id="4" w:name="_Toc87197970"/>
       <w:r>
         <w:rPr>
           <w:sz w:val="32"/>
@@ -1831,8 +2073,8 @@
         </w:rPr>
         <w:t>Mục đích</w:t>
       </w:r>
+      <w:bookmarkEnd w:id="3"/>
       <w:bookmarkEnd w:id="4"/>
-      <w:bookmarkEnd w:id="5"/>
     </w:p>
     <w:p>
       <w:pPr>
@@ -2021,7 +2263,7 @@
         </w:rPr>
         <w:t xml:space="preserve"> Đây là chương trình phù hợp với tất cả mọi lứa tuổi.</w:t>
       </w:r>
-      <w:bookmarkStart w:id="6" w:name="_Toc19719952"/>
+      <w:bookmarkStart w:id="5" w:name="_Toc19719952"/>
     </w:p>
     <w:p>
       <w:pPr>
@@ -2047,7 +2289,7 @@
           <w:szCs w:val="32"/>
         </w:rPr>
       </w:pPr>
-      <w:bookmarkStart w:id="7" w:name="_Toc87119276"/>
+      <w:bookmarkStart w:id="6" w:name="_Toc87197971"/>
       <w:r>
         <w:rPr>
           <w:sz w:val="32"/>
@@ -2055,8 +2297,8 @@
         </w:rPr>
         <w:t>Phạm vi</w:t>
       </w:r>
+      <w:bookmarkEnd w:id="5"/>
       <w:bookmarkEnd w:id="6"/>
-      <w:bookmarkEnd w:id="7"/>
       <w:r>
         <w:rPr>
           <w:sz w:val="32"/>
@@ -2156,34 +2398,34 @@
       <w:pPr>
         <w:pStyle w:val="Heading1"/>
       </w:pPr>
-      <w:bookmarkStart w:id="8" w:name="_Toc19719953"/>
-      <w:bookmarkStart w:id="9" w:name="_Toc87119277"/>
+      <w:bookmarkStart w:id="7" w:name="_Toc19719953"/>
+      <w:bookmarkStart w:id="8" w:name="_Toc87197972"/>
       <w:r>
         <w:lastRenderedPageBreak/>
         <w:t>Mô tả nghiệp vụ</w:t>
       </w:r>
+      <w:bookmarkEnd w:id="7"/>
       <w:bookmarkEnd w:id="8"/>
+    </w:p>
+    <w:p>
+      <w:pPr>
+        <w:pStyle w:val="Heading2"/>
+        <w:rPr>
+          <w:sz w:val="32"/>
+          <w:szCs w:val="32"/>
+        </w:rPr>
+      </w:pPr>
+      <w:bookmarkStart w:id="9" w:name="_Toc19719954"/>
+      <w:bookmarkStart w:id="10" w:name="_Toc87197973"/>
+      <w:r>
+        <w:rPr>
+          <w:sz w:val="32"/>
+          <w:szCs w:val="32"/>
+        </w:rPr>
+        <w:t>Tổng quan</w:t>
+      </w:r>
       <w:bookmarkEnd w:id="9"/>
-    </w:p>
-    <w:p>
-      <w:pPr>
-        <w:pStyle w:val="Heading2"/>
-        <w:rPr>
-          <w:sz w:val="32"/>
-          <w:szCs w:val="32"/>
-        </w:rPr>
-      </w:pPr>
-      <w:bookmarkStart w:id="10" w:name="_Toc19719954"/>
-      <w:bookmarkStart w:id="11" w:name="_Toc87119278"/>
-      <w:r>
-        <w:rPr>
-          <w:sz w:val="32"/>
-          <w:szCs w:val="32"/>
-        </w:rPr>
-        <w:t>Tổng quan</w:t>
-      </w:r>
       <w:bookmarkEnd w:id="10"/>
-      <w:bookmarkEnd w:id="11"/>
     </w:p>
     <w:p>
       <w:pPr>
@@ -2585,7 +2827,7 @@
           <w:szCs w:val="32"/>
         </w:rPr>
       </w:pPr>
-      <w:bookmarkStart w:id="12" w:name="_Toc87119279"/>
+      <w:bookmarkStart w:id="11" w:name="_Toc87197974"/>
       <w:r>
         <w:rPr>
           <w:sz w:val="32"/>
@@ -2608,7 +2850,7 @@
         </w:rPr>
         <w:t xml:space="preserve"> sách</w:t>
       </w:r>
-      <w:bookmarkEnd w:id="12"/>
+      <w:bookmarkEnd w:id="11"/>
     </w:p>
     <w:p>
       <w:pPr>
@@ -2638,6 +2880,9 @@
         <w:pStyle w:val="BodyText"/>
       </w:pPr>
       <w:r>
+        <w:rPr>
+          <w:noProof/>
+        </w:rPr>
         <w:drawing>
           <wp:inline distT="0" distB="0" distL="0" distR="0" wp14:anchorId="529895B6" wp14:editId="3ACD320C">
             <wp:extent cx="4979229" cy="5022850"/>
@@ -2695,7 +2940,7 @@
           <w:sz w:val="32"/>
         </w:rPr>
       </w:pPr>
-      <w:bookmarkStart w:id="13" w:name="_Toc87119280"/>
+      <w:bookmarkStart w:id="12" w:name="_Toc87197975"/>
       <w:r>
         <w:rPr>
           <w:sz w:val="32"/>
@@ -2720,7 +2965,7 @@
         </w:rPr>
         <w:t xml:space="preserve"> sách</w:t>
       </w:r>
-      <w:bookmarkEnd w:id="13"/>
+      <w:bookmarkEnd w:id="12"/>
     </w:p>
     <w:p>
       <w:pPr>
@@ -2744,6 +2989,9 @@
         <w:pStyle w:val="BodyText"/>
       </w:pPr>
       <w:r>
+        <w:rPr>
+          <w:noProof/>
+        </w:rPr>
         <w:drawing>
           <wp:inline distT="0" distB="0" distL="0" distR="0" wp14:anchorId="054131F4" wp14:editId="32AEBFA5">
             <wp:extent cx="5731510" cy="5055486"/>
@@ -2801,7 +3049,7 @@
           <w:sz w:val="32"/>
         </w:rPr>
       </w:pPr>
-      <w:bookmarkStart w:id="14" w:name="_Toc87119281"/>
+      <w:bookmarkStart w:id="13" w:name="_Toc87197976"/>
       <w:r>
         <w:rPr>
           <w:sz w:val="32"/>
@@ -2820,7 +3068,7 @@
         </w:rPr>
         <w:t xml:space="preserve"> sách theo tác giả</w:t>
       </w:r>
-      <w:bookmarkEnd w:id="14"/>
+      <w:bookmarkEnd w:id="13"/>
     </w:p>
     <w:p>
       <w:pPr>
@@ -2911,6 +3159,7 @@
       </w:pPr>
       <w:r>
         <w:rPr>
+          <w:noProof/>
           <w:sz w:val="32"/>
         </w:rPr>
         <w:drawing>
@@ -2968,7 +3217,7 @@
           <w:sz w:val="32"/>
         </w:rPr>
       </w:pPr>
-      <w:bookmarkStart w:id="15" w:name="_Toc87119282"/>
+      <w:bookmarkStart w:id="14" w:name="_Toc87197977"/>
       <w:r>
         <w:rPr>
           <w:sz w:val="32"/>
@@ -2987,7 +3236,7 @@
         </w:rPr>
         <w:t xml:space="preserve"> sách theo nhà xuất bản</w:t>
       </w:r>
-      <w:bookmarkEnd w:id="15"/>
+      <w:bookmarkEnd w:id="14"/>
     </w:p>
     <w:p>
       <w:pPr>
@@ -3126,6 +3375,7 @@
       </w:pPr>
       <w:r>
         <w:rPr>
+          <w:noProof/>
           <w:sz w:val="32"/>
         </w:rPr>
         <w:drawing>
@@ -3191,14 +3441,14 @@
           <w:sz w:val="32"/>
         </w:rPr>
       </w:pPr>
-      <w:bookmarkStart w:id="16" w:name="_Toc87119283"/>
+      <w:bookmarkStart w:id="15" w:name="_Toc87197978"/>
       <w:r>
         <w:rPr>
           <w:sz w:val="32"/>
         </w:rPr>
         <w:t>Quy trình tìm sách theo tiến độ</w:t>
       </w:r>
-      <w:bookmarkEnd w:id="16"/>
+      <w:bookmarkEnd w:id="15"/>
     </w:p>
     <w:p>
       <w:pPr>
@@ -3271,6 +3521,7 @@
       </w:pPr>
       <w:r>
         <w:rPr>
+          <w:noProof/>
           <w:sz w:val="26"/>
         </w:rPr>
         <w:drawing>
@@ -3349,14 +3600,14 @@
           <w:sz w:val="32"/>
         </w:rPr>
       </w:pPr>
-      <w:bookmarkStart w:id="17" w:name="_Toc87119284"/>
+      <w:bookmarkStart w:id="16" w:name="_Toc87197979"/>
       <w:r>
         <w:rPr>
           <w:sz w:val="32"/>
         </w:rPr>
         <w:t>Quy trình đọc tiếp cuốn sách đang đọc nữa chừng</w:t>
       </w:r>
-      <w:bookmarkEnd w:id="17"/>
+      <w:bookmarkEnd w:id="16"/>
     </w:p>
     <w:p>
       <w:pPr>
@@ -3410,6 +3661,7 @@
       </w:pPr>
       <w:r>
         <w:rPr>
+          <w:noProof/>
           <w:sz w:val="32"/>
         </w:rPr>
         <w:drawing>
@@ -3475,14 +3727,14 @@
           <w:sz w:val="32"/>
         </w:rPr>
       </w:pPr>
-      <w:bookmarkStart w:id="18" w:name="_Toc87119285"/>
+      <w:bookmarkStart w:id="17" w:name="_Toc87197980"/>
       <w:r>
         <w:rPr>
           <w:sz w:val="32"/>
         </w:rPr>
         <w:t>Quy trình lưu cuốn sách</w:t>
       </w:r>
-      <w:bookmarkEnd w:id="18"/>
+      <w:bookmarkEnd w:id="17"/>
     </w:p>
     <w:p>
       <w:pPr>
@@ -3548,6 +3800,7 @@
       </w:pPr>
       <w:r>
         <w:rPr>
+          <w:noProof/>
           <w:sz w:val="32"/>
         </w:rPr>
         <w:drawing>
@@ -3596,15 +3849,181 @@
     <w:p>
       <w:pPr>
         <w:pStyle w:val="Heading2"/>
-        <w:numPr>
-          <w:ilvl w:val="0"/>
-          <w:numId w:val="0"/>
-        </w:numPr>
-        <w:ind w:left="360"/>
-        <w:rPr>
-          <w:sz w:val="32"/>
-        </w:rPr>
-      </w:pPr>
+        <w:rPr>
+          <w:sz w:val="32"/>
+        </w:rPr>
+      </w:pPr>
+      <w:bookmarkStart w:id="18" w:name="_Toc87197981"/>
+      <w:bookmarkStart w:id="19" w:name="_GoBack"/>
+      <w:bookmarkEnd w:id="19"/>
+      <w:r>
+        <w:rPr>
+          <w:sz w:val="32"/>
+        </w:rPr>
+        <w:lastRenderedPageBreak/>
+        <w:t xml:space="preserve">Quy trình </w:t>
+      </w:r>
+      <w:r>
+        <w:rPr>
+          <w:sz w:val="32"/>
+        </w:rPr>
+        <w:t>thanh toán sách</w:t>
+      </w:r>
+      <w:bookmarkEnd w:id="18"/>
+    </w:p>
+    <w:p>
+      <w:pPr>
+        <w:spacing w:after="200" w:line="276" w:lineRule="auto"/>
+        <w:rPr>
+          <w:sz w:val="26"/>
+        </w:rPr>
+      </w:pPr>
+      <w:r>
+        <w:rPr>
+          <w:sz w:val="26"/>
+        </w:rPr>
+        <w:t xml:space="preserve">Để có thể </w:t>
+      </w:r>
+      <w:r>
+        <w:rPr>
+          <w:sz w:val="26"/>
+        </w:rPr>
+        <w:t>thanh toán</w:t>
+      </w:r>
+      <w:r>
+        <w:rPr>
+          <w:sz w:val="26"/>
+        </w:rPr>
+        <w:t xml:space="preserve"> cuốn sách, người dùng cần phải ở trạng thái đã đăng nhập. Sau đó chọn cuốn sách cần </w:t>
+      </w:r>
+      <w:r>
+        <w:rPr>
+          <w:sz w:val="26"/>
+        </w:rPr>
+        <w:t>mua</w:t>
+      </w:r>
+      <w:r>
+        <w:rPr>
+          <w:sz w:val="26"/>
+        </w:rPr>
+        <w:t xml:space="preserve">, nhấn nút </w:t>
+      </w:r>
+      <w:r>
+        <w:rPr>
+          <w:sz w:val="26"/>
+        </w:rPr>
+        <w:t>mua</w:t>
+      </w:r>
+      <w:r>
+        <w:rPr>
+          <w:sz w:val="26"/>
+        </w:rPr>
+        <w:t xml:space="preserve"> sách. </w:t>
+      </w:r>
+      <w:r>
+        <w:rPr>
+          <w:sz w:val="26"/>
+        </w:rPr>
+        <w:t>Chương trình sẽ chuyển đến trang quét mã thanh toán</w:t>
+      </w:r>
+      <w:r>
+        <w:rPr>
+          <w:sz w:val="26"/>
+        </w:rPr>
+        <w:t>. Nếu người dùng</w:t>
+      </w:r>
+      <w:r>
+        <w:rPr>
+          <w:sz w:val="26"/>
+        </w:rPr>
+        <w:t xml:space="preserve"> vẫn chưa đăng nhập thì trang sẽ hiển thị yêu cầu đăng nhập/đăng ký</w:t>
+      </w:r>
+      <w:r>
+        <w:rPr>
+          <w:sz w:val="26"/>
+        </w:rPr>
+        <w:t>,</w:t>
+      </w:r>
+      <w:r>
+        <w:rPr>
+          <w:sz w:val="26"/>
+        </w:rPr>
+        <w:t>sau đó mới chuyển đến trang quét mã. Sau khi quét mã thành công sách sẽ được lưu trong tài khoản người dùng và người dùng có thể đọc sách đó. Nếu người dùng muốn mua sách khác có thể lặp lại các bước trên.</w:t>
+      </w:r>
+    </w:p>
+    <w:p>
+      <w:pPr>
+        <w:spacing w:after="200" w:line="276" w:lineRule="auto"/>
+        <w:rPr>
+          <w:sz w:val="26"/>
+        </w:rPr>
+      </w:pPr>
+      <w:r>
+        <w:rPr>
+          <w:sz w:val="26"/>
+        </w:rPr>
+        <w:t xml:space="preserve"> </w:t>
+      </w:r>
+      <w:r>
+        <w:rPr>
+          <w:noProof/>
+          <w:sz w:val="26"/>
+        </w:rPr>
+        <w:drawing>
+          <wp:inline distT="0" distB="0" distL="0" distR="0" wp14:anchorId="2CE170ED" wp14:editId="06E71F3F">
+            <wp:extent cx="5731510" cy="3767455"/>
+            <wp:effectExtent l="0" t="0" r="2540" b="4445"/>
+            <wp:docPr id="3" name="Picture 3"/>
+            <wp:cNvGraphicFramePr>
+              <a:graphicFrameLocks xmlns:a="http://schemas.openxmlformats.org/drawingml/2006/main" noChangeAspect="1"/>
+            </wp:cNvGraphicFramePr>
+            <a:graphic xmlns:a="http://schemas.openxmlformats.org/drawingml/2006/main">
+              <a:graphicData uri="http://schemas.openxmlformats.org/drawingml/2006/picture">
+                <pic:pic xmlns:pic="http://schemas.openxmlformats.org/drawingml/2006/picture">
+                  <pic:nvPicPr>
+                    <pic:cNvPr id="1" name=""/>
+                    <pic:cNvPicPr/>
+                  </pic:nvPicPr>
+                  <pic:blipFill>
+                    <a:blip r:embed="rId21"/>
+                    <a:stretch>
+                      <a:fillRect/>
+                    </a:stretch>
+                  </pic:blipFill>
+                  <pic:spPr>
+                    <a:xfrm>
+                      <a:off x="0" y="0"/>
+                      <a:ext cx="5731510" cy="3767455"/>
+                    </a:xfrm>
+                    <a:prstGeom prst="rect">
+                      <a:avLst/>
+                    </a:prstGeom>
+                  </pic:spPr>
+                </pic:pic>
+              </a:graphicData>
+            </a:graphic>
+          </wp:inline>
+        </w:drawing>
+      </w:r>
+    </w:p>
+    <w:p>
+      <w:pPr>
+        <w:spacing w:after="200" w:line="276" w:lineRule="auto"/>
+        <w:rPr>
+          <w:rFonts w:cs="Arial"/>
+          <w:b/>
+          <w:bCs/>
+          <w:iCs/>
+          <w:sz w:val="32"/>
+          <w:szCs w:val="28"/>
+        </w:rPr>
+      </w:pPr>
+      <w:r>
+        <w:rPr>
+          <w:sz w:val="32"/>
+        </w:rPr>
+        <w:br w:type="page"/>
+      </w:r>
     </w:p>
     <w:p>
       <w:pPr>
@@ -3615,15 +4034,16 @@
           <w:szCs w:val="32"/>
         </w:rPr>
       </w:pPr>
-      <w:bookmarkStart w:id="19" w:name="_Toc87119286"/>
-      <w:r>
-        <w:rPr>
-          <w:sz w:val="32"/>
-          <w:szCs w:val="32"/>
-        </w:rPr>
+      <w:bookmarkStart w:id="20" w:name="_Toc87197982"/>
+      <w:r>
+        <w:rPr>
+          <w:sz w:val="32"/>
+          <w:szCs w:val="32"/>
+        </w:rPr>
+        <w:lastRenderedPageBreak/>
         <w:t>Yêu cầu hệ thống</w:t>
       </w:r>
-      <w:bookmarkEnd w:id="19"/>
+      <w:bookmarkEnd w:id="20"/>
     </w:p>
     <w:p>
       <w:pPr>
@@ -3758,7 +4178,7 @@
     </w:p>
     <w:p/>
     <w:sectPr>
-      <w:footerReference w:type="default" r:id="rId21"/>
+      <w:footerReference w:type="default" r:id="rId22"/>
       <w:pgSz w:w="11906" w:h="16838"/>
       <w:pgMar w:top="1440" w:right="1440" w:bottom="1440" w:left="1440" w:header="851" w:footer="992" w:gutter="0"/>
       <w:cols w:space="425"/>
@@ -3934,7 +4354,7 @@
           <w:rPr>
             <w:noProof/>
           </w:rPr>
-          <w:t>14</w:t>
+          <w:t>11</w:t>
         </w:r>
         <w:r>
           <w:rPr>
@@ -4528,7 +4948,7 @@
     <w:lsdException w:name="Subtitle" w:semiHidden="0" w:uiPriority="11" w:unhideWhenUsed="0" w:qFormat="1"/>
     <w:lsdException w:name="Strong" w:semiHidden="0" w:uiPriority="22" w:unhideWhenUsed="0" w:qFormat="1"/>
     <w:lsdException w:name="Emphasis" w:semiHidden="0" w:uiPriority="20" w:unhideWhenUsed="0" w:qFormat="1"/>
-    <w:lsdException w:name="Table Grid" w:semiHidden="0" w:uiPriority="39" w:unhideWhenUsed="0"/>
+    <w:lsdException w:name="Table Grid" w:uiPriority="39"/>
     <w:lsdException w:name="Placeholder Text" w:unhideWhenUsed="0"/>
     <w:lsdException w:name="No Spacing" w:semiHidden="0" w:uiPriority="1" w:unhideWhenUsed="0" w:qFormat="1"/>
     <w:lsdException w:name="Light Shading" w:semiHidden="0" w:uiPriority="60" w:unhideWhenUsed="0"/>
@@ -4644,7 +5064,7 @@
   <w:style w:type="paragraph" w:default="1" w:styleId="Normal">
     <w:name w:val="Normal"/>
     <w:qFormat/>
-    <w:rsid w:val="00CF7A85"/>
+    <w:rsid w:val="00DE1F8E"/>
     <w:pPr>
       <w:spacing w:after="0" w:line="240" w:lineRule="auto"/>
     </w:pPr>
@@ -5373,7 +5793,7 @@
     <w:lsdException w:name="Subtitle" w:semiHidden="0" w:uiPriority="11" w:unhideWhenUsed="0" w:qFormat="1"/>
     <w:lsdException w:name="Strong" w:semiHidden="0" w:uiPriority="22" w:unhideWhenUsed="0" w:qFormat="1"/>
     <w:lsdException w:name="Emphasis" w:semiHidden="0" w:uiPriority="20" w:unhideWhenUsed="0" w:qFormat="1"/>
-    <w:lsdException w:name="Table Grid" w:semiHidden="0" w:uiPriority="39" w:unhideWhenUsed="0"/>
+    <w:lsdException w:name="Table Grid" w:uiPriority="39"/>
     <w:lsdException w:name="Placeholder Text" w:unhideWhenUsed="0"/>
     <w:lsdException w:name="No Spacing" w:semiHidden="0" w:uiPriority="1" w:unhideWhenUsed="0" w:qFormat="1"/>
     <w:lsdException w:name="Light Shading" w:semiHidden="0" w:uiPriority="60" w:unhideWhenUsed="0"/>
@@ -5489,7 +5909,7 @@
   <w:style w:type="paragraph" w:default="1" w:styleId="Normal">
     <w:name w:val="Normal"/>
     <w:qFormat/>
-    <w:rsid w:val="00CF7A85"/>
+    <w:rsid w:val="00DE1F8E"/>
     <w:pPr>
       <w:spacing w:after="0" w:line="240" w:lineRule="auto"/>
     </w:pPr>
@@ -6427,7 +6847,7 @@
   <a:extraClrSchemeLst/>
   <a:extLst>
     <a:ext uri="{05A4C25C-085E-4340-85A3-A5531E510DB2}">
-      <thm15:themeFamily xmlns="" xmlns:thm15="http://schemas.microsoft.com/office/thememl/2012/main" name="Office Theme" id="{62F939B6-93AF-4DB8-9C6B-D6C7DFDC589F}" vid="{4A3C46E8-61CC-4603-A589-7422A47A8E4A}"/>
+      <thm15:themeFamily xmlns:thm15="http://schemas.microsoft.com/office/thememl/2012/main" xmlns="" name="Office Theme" id="{62F939B6-93AF-4DB8-9C6B-D6C7DFDC589F}" vid="{4A3C46E8-61CC-4603-A589-7422A47A8E4A}"/>
     </a:ext>
   </a:extLst>
 </a:theme>
@@ -6438,7 +6858,7 @@
 </file>
 
 <file path=customXml/itemProps1.xml><?xml version="1.0" encoding="utf-8"?>
-<ds:datastoreItem xmlns:ds="http://schemas.openxmlformats.org/officeDocument/2006/customXml" ds:itemID="{CAB63EBE-82F3-4B28-8482-746105144A54}">
+<ds:datastoreItem xmlns:ds="http://schemas.openxmlformats.org/officeDocument/2006/customXml" ds:itemID="{8379B761-1D5C-432B-AB0C-F380BA582506}">
   <ds:schemaRefs>
     <ds:schemaRef ds:uri="http://schemas.openxmlformats.org/officeDocument/2006/bibliography"/>
   </ds:schemaRefs>

</xml_diff>

<commit_message>
use case tổng quát
</commit_message>
<xml_diff>
--- a/19_Web đọc sách trực tuyến_C1+2.docx
+++ b/19_Web đọc sách trực tuyến_C1+2.docx
@@ -1866,21 +1866,7 @@
             <w:rStyle w:val="Hyperlink"/>
             <w:noProof/>
           </w:rPr>
-          <w:t>2.9 Quy trình tha</w:t>
-        </w:r>
-        <w:r>
-          <w:rPr>
-            <w:rStyle w:val="Hyperlink"/>
-            <w:noProof/>
-          </w:rPr>
-          <w:t>n</w:t>
-        </w:r>
-        <w:r>
-          <w:rPr>
-            <w:rStyle w:val="Hyperlink"/>
-            <w:noProof/>
-          </w:rPr>
-          <w:t>h toán sách</w:t>
+          <w:t>2.9 Quy trình thanh toán sách</w:t>
         </w:r>
         <w:r>
           <w:rPr>
@@ -2267,18 +2253,24 @@
     </w:p>
     <w:p>
       <w:pPr>
-        <w:pStyle w:val="Heading2"/>
-        <w:numPr>
-          <w:ilvl w:val="0"/>
-          <w:numId w:val="0"/>
-        </w:numPr>
-        <w:spacing w:line="276" w:lineRule="auto"/>
-        <w:ind w:left="360"/>
-        <w:rPr>
-          <w:sz w:val="32"/>
-          <w:szCs w:val="32"/>
-        </w:rPr>
-      </w:pPr>
+        <w:spacing w:after="200" w:line="276" w:lineRule="auto"/>
+        <w:rPr>
+          <w:rFonts w:cs="Arial"/>
+          <w:b/>
+          <w:bCs/>
+          <w:iCs/>
+          <w:sz w:val="32"/>
+          <w:szCs w:val="32"/>
+        </w:rPr>
+      </w:pPr>
+      <w:bookmarkStart w:id="6" w:name="_Toc87197971"/>
+      <w:r>
+        <w:rPr>
+          <w:sz w:val="32"/>
+          <w:szCs w:val="32"/>
+        </w:rPr>
+        <w:br w:type="page"/>
+      </w:r>
     </w:p>
     <w:p>
       <w:pPr>
@@ -2289,12 +2281,12 @@
           <w:szCs w:val="32"/>
         </w:rPr>
       </w:pPr>
-      <w:bookmarkStart w:id="6" w:name="_Toc87197971"/>
-      <w:r>
-        <w:rPr>
-          <w:sz w:val="32"/>
-          <w:szCs w:val="32"/>
-        </w:rPr>
+      <w:r>
+        <w:rPr>
+          <w:sz w:val="32"/>
+          <w:szCs w:val="32"/>
+        </w:rPr>
+        <w:lastRenderedPageBreak/>
         <w:t>Phạm vi</w:t>
       </w:r>
       <w:bookmarkEnd w:id="5"/>
@@ -2923,19 +2915,6 @@
     <w:p>
       <w:pPr>
         <w:pStyle w:val="Heading2"/>
-        <w:numPr>
-          <w:ilvl w:val="0"/>
-          <w:numId w:val="0"/>
-        </w:numPr>
-        <w:ind w:left="360"/>
-        <w:rPr>
-          <w:sz w:val="32"/>
-        </w:rPr>
-      </w:pPr>
-    </w:p>
-    <w:p>
-      <w:pPr>
-        <w:pStyle w:val="Heading2"/>
         <w:rPr>
           <w:sz w:val="32"/>
         </w:rPr>
@@ -2945,6 +2924,7 @@
         <w:rPr>
           <w:sz w:val="32"/>
         </w:rPr>
+        <w:lastRenderedPageBreak/>
         <w:t xml:space="preserve">Quy trình </w:t>
       </w:r>
       <w:r>
@@ -3032,19 +3012,6 @@
     <w:p>
       <w:pPr>
         <w:pStyle w:val="Heading2"/>
-        <w:numPr>
-          <w:ilvl w:val="0"/>
-          <w:numId w:val="0"/>
-        </w:numPr>
-        <w:ind w:left="360"/>
-        <w:rPr>
-          <w:sz w:val="32"/>
-        </w:rPr>
-      </w:pPr>
-    </w:p>
-    <w:p>
-      <w:pPr>
-        <w:pStyle w:val="Heading2"/>
         <w:rPr>
           <w:sz w:val="32"/>
         </w:rPr>
@@ -3054,6 +3021,7 @@
         <w:rPr>
           <w:sz w:val="32"/>
         </w:rPr>
+        <w:lastRenderedPageBreak/>
         <w:t xml:space="preserve">Quy trình </w:t>
       </w:r>
       <w:r>
@@ -3424,19 +3392,6 @@
     <w:p>
       <w:pPr>
         <w:pStyle w:val="Heading2"/>
-        <w:numPr>
-          <w:ilvl w:val="0"/>
-          <w:numId w:val="0"/>
-        </w:numPr>
-        <w:ind w:left="360"/>
-        <w:rPr>
-          <w:sz w:val="32"/>
-        </w:rPr>
-      </w:pPr>
-    </w:p>
-    <w:p>
-      <w:pPr>
-        <w:pStyle w:val="Heading2"/>
         <w:rPr>
           <w:sz w:val="32"/>
         </w:rPr>
@@ -3446,6 +3401,7 @@
         <w:rPr>
           <w:sz w:val="32"/>
         </w:rPr>
+        <w:lastRenderedPageBreak/>
         <w:t>Quy trình tìm sách theo tiến độ</w:t>
       </w:r>
       <w:bookmarkEnd w:id="15"/>
@@ -3583,19 +3539,6 @@
     <w:p>
       <w:pPr>
         <w:pStyle w:val="Heading2"/>
-        <w:numPr>
-          <w:ilvl w:val="0"/>
-          <w:numId w:val="0"/>
-        </w:numPr>
-        <w:ind w:left="360"/>
-        <w:rPr>
-          <w:sz w:val="32"/>
-        </w:rPr>
-      </w:pPr>
-    </w:p>
-    <w:p>
-      <w:pPr>
-        <w:pStyle w:val="Heading2"/>
         <w:rPr>
           <w:sz w:val="32"/>
         </w:rPr>
@@ -3605,6 +3548,7 @@
         <w:rPr>
           <w:sz w:val="32"/>
         </w:rPr>
+        <w:lastRenderedPageBreak/>
         <w:t>Quy trình đọc tiếp cuốn sách đang đọc nữa chừng</w:t>
       </w:r>
       <w:bookmarkEnd w:id="16"/>
@@ -3710,19 +3654,6 @@
     <w:p>
       <w:pPr>
         <w:pStyle w:val="Heading2"/>
-        <w:numPr>
-          <w:ilvl w:val="0"/>
-          <w:numId w:val="0"/>
-        </w:numPr>
-        <w:ind w:left="360"/>
-        <w:rPr>
-          <w:sz w:val="32"/>
-        </w:rPr>
-      </w:pPr>
-    </w:p>
-    <w:p>
-      <w:pPr>
-        <w:pStyle w:val="Heading2"/>
         <w:rPr>
           <w:sz w:val="32"/>
         </w:rPr>
@@ -3732,6 +3663,7 @@
         <w:rPr>
           <w:sz w:val="32"/>
         </w:rPr>
+        <w:lastRenderedPageBreak/>
         <w:t>Quy trình lưu cuốn sách</w:t>
       </w:r>
       <w:bookmarkEnd w:id="17"/>
@@ -3854,8 +3786,6 @@
         </w:rPr>
       </w:pPr>
       <w:bookmarkStart w:id="18" w:name="_Toc87197981"/>
-      <w:bookmarkStart w:id="19" w:name="_GoBack"/>
-      <w:bookmarkEnd w:id="19"/>
       <w:r>
         <w:rPr>
           <w:sz w:val="32"/>
@@ -4034,7 +3964,7 @@
           <w:szCs w:val="32"/>
         </w:rPr>
       </w:pPr>
-      <w:bookmarkStart w:id="20" w:name="_Toc87197982"/>
+      <w:bookmarkStart w:id="19" w:name="_Toc87197982"/>
       <w:r>
         <w:rPr>
           <w:sz w:val="32"/>
@@ -4043,7 +3973,7 @@
         <w:lastRenderedPageBreak/>
         <w:t>Yêu cầu hệ thống</w:t>
       </w:r>
-      <w:bookmarkEnd w:id="20"/>
+      <w:bookmarkEnd w:id="19"/>
     </w:p>
     <w:p>
       <w:pPr>
@@ -4173,12 +4103,144 @@
     </w:p>
     <w:p>
       <w:pPr>
+        <w:spacing w:after="200" w:line="276" w:lineRule="auto"/>
+        <w:rPr>
+          <w:sz w:val="32"/>
+          <w:szCs w:val="32"/>
+        </w:rPr>
+      </w:pPr>
+      <w:r>
+        <w:rPr>
+          <w:sz w:val="32"/>
+          <w:szCs w:val="32"/>
+        </w:rPr>
+        <w:br w:type="page"/>
+      </w:r>
+    </w:p>
+    <w:p>
+      <w:pPr>
+        <w:pStyle w:val="Heading1"/>
+        <w:numPr>
+          <w:ilvl w:val="0"/>
+          <w:numId w:val="5"/>
+        </w:numPr>
+      </w:pPr>
+      <w:r>
+        <w:lastRenderedPageBreak/>
+        <w:t>Giải pháp đề xuất</w:t>
+      </w:r>
+    </w:p>
+    <w:p>
+      <w:pPr>
+        <w:pStyle w:val="Heading2"/>
+      </w:pPr>
+      <w:r>
+        <w:t>Use case tổng quát</w:t>
+      </w:r>
+    </w:p>
+    <w:p>
+      <w:pPr>
+        <w:pStyle w:val="BodyText"/>
+      </w:pPr>
+      <w:r>
+        <w:drawing>
+          <wp:inline distT="0" distB="0" distL="0" distR="0" wp14:anchorId="4EDF9C4D" wp14:editId="6501E38D">
+            <wp:extent cx="5731510" cy="3254591"/>
+            <wp:effectExtent l="0" t="0" r="2540" b="3175"/>
+            <wp:docPr id="2" name="Picture 2"/>
+            <wp:cNvGraphicFramePr>
+              <a:graphicFrameLocks xmlns:a="http://schemas.openxmlformats.org/drawingml/2006/main" noChangeAspect="1"/>
+            </wp:cNvGraphicFramePr>
+            <a:graphic xmlns:a="http://schemas.openxmlformats.org/drawingml/2006/main">
+              <a:graphicData uri="http://schemas.openxmlformats.org/drawingml/2006/picture">
+                <pic:pic xmlns:pic="http://schemas.openxmlformats.org/drawingml/2006/picture">
+                  <pic:nvPicPr>
+                    <pic:cNvPr id="0" name=""/>
+                    <pic:cNvPicPr/>
+                  </pic:nvPicPr>
+                  <pic:blipFill>
+                    <a:blip r:embed="rId22"/>
+                    <a:stretch>
+                      <a:fillRect/>
+                    </a:stretch>
+                  </pic:blipFill>
+                  <pic:spPr>
+                    <a:xfrm>
+                      <a:off x="0" y="0"/>
+                      <a:ext cx="5731510" cy="3254591"/>
+                    </a:xfrm>
+                    <a:prstGeom prst="rect">
+                      <a:avLst/>
+                    </a:prstGeom>
+                  </pic:spPr>
+                </pic:pic>
+              </a:graphicData>
+            </a:graphic>
+          </wp:inline>
+        </w:drawing>
+      </w:r>
+    </w:p>
+    <w:p>
+      <w:pPr>
+        <w:spacing w:after="200" w:line="276" w:lineRule="auto"/>
+        <w:rPr>
+          <w:sz w:val="26"/>
+        </w:rPr>
+      </w:pPr>
+      <w:r>
+        <w:br w:type="page"/>
+      </w:r>
+    </w:p>
+    <w:p>
+      <w:pPr>
+        <w:pStyle w:val="BodyText"/>
+        <w:rPr>
+          <w:rFonts w:cs="Arial"/>
+          <w:b/>
+          <w:bCs/>
+          <w:iCs/>
+          <w:sz w:val="28"/>
+          <w:szCs w:val="28"/>
+        </w:rPr>
+      </w:pPr>
+      <w:r>
+        <w:rPr>
+          <w:rFonts w:cs="Arial"/>
+          <w:b/>
+          <w:bCs/>
+          <w:iCs/>
+          <w:sz w:val="28"/>
+          <w:szCs w:val="28"/>
+        </w:rPr>
+        <w:lastRenderedPageBreak/>
+        <w:t xml:space="preserve">4.2 </w:t>
+      </w:r>
+      <w:bookmarkStart w:id="20" w:name="_GoBack"/>
+      <w:bookmarkEnd w:id="20"/>
+    </w:p>
+    <w:p>
+      <w:pPr>
+        <w:pStyle w:val="BodyText"/>
+      </w:pPr>
+    </w:p>
+    <w:p>
+      <w:pPr>
+        <w:pStyle w:val="ListParagraph"/>
+        <w:spacing w:after="200" w:line="276" w:lineRule="auto"/>
+        <w:rPr>
+          <w:sz w:val="32"/>
+          <w:szCs w:val="32"/>
+        </w:rPr>
+      </w:pPr>
+    </w:p>
+    <w:p>
+      <w:pPr>
         <w:pStyle w:val="BodyText"/>
       </w:pPr>
     </w:p>
     <w:p/>
     <w:sectPr>
-      <w:footerReference w:type="default" r:id="rId22"/>
+      <w:footerReference w:type="default" r:id="rId23"/>
       <w:pgSz w:w="11906" w:h="16838"/>
       <w:pgMar w:top="1440" w:right="1440" w:bottom="1440" w:left="1440" w:header="851" w:footer="992" w:gutter="0"/>
       <w:cols w:space="425"/>
@@ -4354,7 +4416,7 @@
           <w:rPr>
             <w:noProof/>
           </w:rPr>
-          <w:t>11</w:t>
+          <w:t>17</w:t>
         </w:r>
         <w:r>
           <w:rPr>
@@ -4397,7 +4459,7 @@
   <w:abstractNum w:abstractNumId="0">
     <w:nsid w:val="30FB461D"/>
     <w:multiLevelType w:val="multilevel"/>
-    <w:tmpl w:val="CA1AE142"/>
+    <w:tmpl w:val="04BE25FA"/>
     <w:lvl w:ilvl="0">
       <w:start w:val="1"/>
       <w:numFmt w:val="decimal"/>
@@ -4424,9 +4486,10 @@
       <w:lvlText w:val="%1.%2"/>
       <w:lvlJc w:val="left"/>
       <w:pPr>
-        <w:ind w:left="360" w:hanging="360"/>
+        <w:ind w:left="1530" w:hanging="360"/>
       </w:pPr>
       <w:rPr>
+        <w:rFonts w:hint="default"/>
         <w:b/>
         <w:i w:val="0"/>
       </w:rPr>
@@ -4442,6 +4505,7 @@
         <w:ind w:left="720" w:hanging="720"/>
       </w:pPr>
       <w:rPr>
+        <w:rFonts w:hint="default"/>
         <w:b w:val="0"/>
         <w:i w:val="0"/>
       </w:rPr>
@@ -4459,6 +4523,7 @@
         <w:ind w:left="864" w:hanging="864"/>
       </w:pPr>
       <w:rPr>
+        <w:rFonts w:hint="default"/>
         <w:i w:val="0"/>
       </w:rPr>
     </w:lvl>
@@ -4473,6 +4538,9 @@
         </w:tabs>
         <w:ind w:left="0" w:firstLine="0"/>
       </w:pPr>
+      <w:rPr>
+        <w:rFonts w:hint="default"/>
+      </w:rPr>
     </w:lvl>
     <w:lvl w:ilvl="5">
       <w:start w:val="1"/>
@@ -4486,6 +4554,9 @@
         </w:tabs>
         <w:ind w:left="1152" w:hanging="1152"/>
       </w:pPr>
+      <w:rPr>
+        <w:rFonts w:hint="default"/>
+      </w:rPr>
     </w:lvl>
     <w:lvl w:ilvl="6">
       <w:numFmt w:val="none"/>
@@ -4498,6 +4569,9 @@
         </w:tabs>
         <w:ind w:left="0" w:firstLine="0"/>
       </w:pPr>
+      <w:rPr>
+        <w:rFonts w:hint="default"/>
+      </w:rPr>
     </w:lvl>
     <w:lvl w:ilvl="7">
       <w:start w:val="1"/>
@@ -4511,6 +4585,9 @@
         </w:tabs>
         <w:ind w:left="1440" w:hanging="1440"/>
       </w:pPr>
+      <w:rPr>
+        <w:rFonts w:hint="default"/>
+      </w:rPr>
     </w:lvl>
     <w:lvl w:ilvl="8">
       <w:start w:val="1"/>
@@ -4524,6 +4601,9 @@
         </w:tabs>
         <w:ind w:left="1584" w:hanging="1584"/>
       </w:pPr>
+      <w:rPr>
+        <w:rFonts w:hint="default"/>
+      </w:rPr>
     </w:lvl>
   </w:abstractNum>
   <w:abstractNum w:abstractNumId="1">
@@ -4866,8 +4946,20 @@
   </w:abstractNum>
   <w:num w:numId="1">
     <w:abstractNumId w:val="0"/>
+  </w:num>
+  <w:num w:numId="2">
+    <w:abstractNumId w:val="3"/>
+  </w:num>
+  <w:num w:numId="3">
+    <w:abstractNumId w:val="1"/>
+  </w:num>
+  <w:num w:numId="4">
+    <w:abstractNumId w:val="2"/>
+  </w:num>
+  <w:num w:numId="5">
+    <w:abstractNumId w:val="0"/>
     <w:lvlOverride w:ilvl="0">
-      <w:startOverride w:val="1"/>
+      <w:startOverride w:val="4"/>
     </w:lvlOverride>
     <w:lvlOverride w:ilvl="1">
       <w:startOverride w:val="1"/>
@@ -4889,15 +4981,6 @@
     <w:lvlOverride w:ilvl="8">
       <w:startOverride w:val="1"/>
     </w:lvlOverride>
-  </w:num>
-  <w:num w:numId="2">
-    <w:abstractNumId w:val="3"/>
-  </w:num>
-  <w:num w:numId="3">
-    <w:abstractNumId w:val="1"/>
-  </w:num>
-  <w:num w:numId="4">
-    <w:abstractNumId w:val="2"/>
   </w:num>
 </w:numbering>
 </file>
@@ -5115,6 +5198,7 @@
         <w:numId w:val="1"/>
       </w:numPr>
       <w:spacing w:before="600" w:after="240" w:line="440" w:lineRule="exact"/>
+      <w:ind w:left="360"/>
       <w:jc w:val="both"/>
       <w:outlineLvl w:val="1"/>
     </w:pPr>
@@ -5133,7 +5217,6 @@
     <w:name w:val="heading 3"/>
     <w:next w:val="BodyText"/>
     <w:link w:val="Heading3Char"/>
-    <w:semiHidden/>
     <w:unhideWhenUsed/>
     <w:qFormat/>
     <w:rsid w:val="004C58ED"/>
@@ -5372,7 +5455,6 @@
     <w:name w:val="Heading 3 Char"/>
     <w:basedOn w:val="DefaultParagraphFont"/>
     <w:link w:val="Heading3"/>
-    <w:semiHidden/>
     <w:rsid w:val="004C58ED"/>
     <w:rPr>
       <w:rFonts w:ascii="Times New Roman" w:eastAsia="Times New Roman" w:hAnsi="Times New Roman" w:cs="Arial"/>
@@ -5960,6 +6042,7 @@
         <w:numId w:val="1"/>
       </w:numPr>
       <w:spacing w:before="600" w:after="240" w:line="440" w:lineRule="exact"/>
+      <w:ind w:left="360"/>
       <w:jc w:val="both"/>
       <w:outlineLvl w:val="1"/>
     </w:pPr>
@@ -5978,7 +6061,6 @@
     <w:name w:val="heading 3"/>
     <w:next w:val="BodyText"/>
     <w:link w:val="Heading3Char"/>
-    <w:semiHidden/>
     <w:unhideWhenUsed/>
     <w:qFormat/>
     <w:rsid w:val="004C58ED"/>
@@ -6217,7 +6299,6 @@
     <w:name w:val="Heading 3 Char"/>
     <w:basedOn w:val="DefaultParagraphFont"/>
     <w:link w:val="Heading3"/>
-    <w:semiHidden/>
     <w:rsid w:val="004C58ED"/>
     <w:rPr>
       <w:rFonts w:ascii="Times New Roman" w:eastAsia="Times New Roman" w:hAnsi="Times New Roman" w:cs="Arial"/>
@@ -6847,7 +6928,7 @@
   <a:extraClrSchemeLst/>
   <a:extLst>
     <a:ext uri="{05A4C25C-085E-4340-85A3-A5531E510DB2}">
-      <thm15:themeFamily xmlns:thm15="http://schemas.microsoft.com/office/thememl/2012/main" xmlns="" name="Office Theme" id="{62F939B6-93AF-4DB8-9C6B-D6C7DFDC589F}" vid="{4A3C46E8-61CC-4603-A589-7422A47A8E4A}"/>
+      <thm15:themeFamily xmlns="" xmlns:thm15="http://schemas.microsoft.com/office/thememl/2012/main" name="Office Theme" id="{62F939B6-93AF-4DB8-9C6B-D6C7DFDC589F}" vid="{4A3C46E8-61CC-4603-A589-7422A47A8E4A}"/>
     </a:ext>
   </a:extLst>
 </a:theme>
@@ -6858,7 +6939,7 @@
 </file>
 
 <file path=customXml/itemProps1.xml><?xml version="1.0" encoding="utf-8"?>
-<ds:datastoreItem xmlns:ds="http://schemas.openxmlformats.org/officeDocument/2006/customXml" ds:itemID="{8379B761-1D5C-432B-AB0C-F380BA582506}">
+<ds:datastoreItem xmlns:ds="http://schemas.openxmlformats.org/officeDocument/2006/customXml" ds:itemID="{A2BFA9AA-931A-43AA-90C7-1B69CC992C94}">
   <ds:schemaRefs>
     <ds:schemaRef ds:uri="http://schemas.openxmlformats.org/officeDocument/2006/bibliography"/>
   </ds:schemaRefs>

</xml_diff>

<commit_message>
Update 19_Web đọc sách trực tuyến_C1+2.docx
</commit_message>
<xml_diff>
--- a/19_Web đọc sách trực tuyến_C1+2.docx
+++ b/19_Web đọc sách trực tuyến_C1+2.docx
@@ -1030,10 +1030,9 @@
           <w:noProof/>
           <w:sz w:val="22"/>
           <w:szCs w:val="22"/>
-          <w:lang w:val="vi-VN" w:eastAsia="ja-JP"/>
-        </w:rPr>
-      </w:pPr>
-      <w:hyperlink w:anchor="_Toc87179226" w:history="1">
+        </w:rPr>
+      </w:pPr>
+      <w:hyperlink w:anchor="_Toc87197969" w:history="1">
         <w:r>
           <w:rPr>
             <w:rStyle w:val="Hyperlink"/>
@@ -1060,7 +1059,7 @@
             <w:noProof/>
             <w:webHidden/>
           </w:rPr>
-          <w:instrText xml:space="preserve"> PAGEREF _Toc87179226 \h </w:instrText>
+          <w:instrText xml:space="preserve"> PAGEREF _Toc87197969 \h </w:instrText>
         </w:r>
         <w:r>
           <w:rPr>
@@ -1100,10 +1099,9 @@
           <w:noProof/>
           <w:sz w:val="22"/>
           <w:szCs w:val="22"/>
-          <w:lang w:val="vi-VN" w:eastAsia="ja-JP"/>
-        </w:rPr>
-      </w:pPr>
-      <w:hyperlink w:anchor="_Toc87179227" w:history="1">
+        </w:rPr>
+      </w:pPr>
+      <w:hyperlink w:anchor="_Toc87197970" w:history="1">
         <w:r>
           <w:rPr>
             <w:rStyle w:val="Hyperlink"/>
@@ -1130,7 +1128,7 @@
             <w:noProof/>
             <w:webHidden/>
           </w:rPr>
-          <w:instrText xml:space="preserve"> PAGEREF _Toc87179227 \h </w:instrText>
+          <w:instrText xml:space="preserve"> PAGEREF _Toc87197970 \h </w:instrText>
         </w:r>
         <w:r>
           <w:rPr>
@@ -1170,10 +1168,9 @@
           <w:noProof/>
           <w:sz w:val="22"/>
           <w:szCs w:val="22"/>
-          <w:lang w:val="vi-VN" w:eastAsia="ja-JP"/>
-        </w:rPr>
-      </w:pPr>
-      <w:hyperlink w:anchor="_Toc87179228" w:history="1">
+        </w:rPr>
+      </w:pPr>
+      <w:hyperlink w:anchor="_Toc87197971" w:history="1">
         <w:r>
           <w:rPr>
             <w:rStyle w:val="Hyperlink"/>
@@ -1200,7 +1197,7 @@
             <w:noProof/>
             <w:webHidden/>
           </w:rPr>
-          <w:instrText xml:space="preserve"> PAGEREF _Toc87179228 \h </w:instrText>
+          <w:instrText xml:space="preserve"> PAGEREF _Toc87197971 \h </w:instrText>
         </w:r>
         <w:r>
           <w:rPr>
@@ -1240,10 +1237,9 @@
           <w:noProof/>
           <w:sz w:val="22"/>
           <w:szCs w:val="22"/>
-          <w:lang w:val="vi-VN" w:eastAsia="ja-JP"/>
-        </w:rPr>
-      </w:pPr>
-      <w:hyperlink w:anchor="_Toc87179229" w:history="1">
+        </w:rPr>
+      </w:pPr>
+      <w:hyperlink w:anchor="_Toc87197972" w:history="1">
         <w:r>
           <w:rPr>
             <w:rStyle w:val="Hyperlink"/>
@@ -1270,7 +1266,7 @@
             <w:noProof/>
             <w:webHidden/>
           </w:rPr>
-          <w:instrText xml:space="preserve"> PAGEREF _Toc87179229 \h </w:instrText>
+          <w:instrText xml:space="preserve"> PAGEREF _Toc87197972 \h </w:instrText>
         </w:r>
         <w:r>
           <w:rPr>
@@ -1310,10 +1306,9 @@
           <w:noProof/>
           <w:sz w:val="22"/>
           <w:szCs w:val="22"/>
-          <w:lang w:val="vi-VN" w:eastAsia="ja-JP"/>
-        </w:rPr>
-      </w:pPr>
-      <w:hyperlink w:anchor="_Toc87179230" w:history="1">
+        </w:rPr>
+      </w:pPr>
+      <w:hyperlink w:anchor="_Toc87197973" w:history="1">
         <w:r>
           <w:rPr>
             <w:rStyle w:val="Hyperlink"/>
@@ -1340,7 +1335,7 @@
             <w:noProof/>
             <w:webHidden/>
           </w:rPr>
-          <w:instrText xml:space="preserve"> PAGEREF _Toc87179230 \h </w:instrText>
+          <w:instrText xml:space="preserve"> PAGEREF _Toc87197973 \h </w:instrText>
         </w:r>
         <w:r>
           <w:rPr>
@@ -1380,10 +1375,9 @@
           <w:noProof/>
           <w:sz w:val="22"/>
           <w:szCs w:val="22"/>
-          <w:lang w:val="vi-VN" w:eastAsia="ja-JP"/>
-        </w:rPr>
-      </w:pPr>
-      <w:hyperlink w:anchor="_Toc87179231" w:history="1">
+        </w:rPr>
+      </w:pPr>
+      <w:hyperlink w:anchor="_Toc87197974" w:history="1">
         <w:r>
           <w:rPr>
             <w:rStyle w:val="Hyperlink"/>
@@ -1410,7 +1404,7 @@
             <w:noProof/>
             <w:webHidden/>
           </w:rPr>
-          <w:instrText xml:space="preserve"> PAGEREF _Toc87179231 \h </w:instrText>
+          <w:instrText xml:space="preserve"> PAGEREF _Toc87197974 \h </w:instrText>
         </w:r>
         <w:r>
           <w:rPr>
@@ -1450,10 +1444,9 @@
           <w:noProof/>
           <w:sz w:val="22"/>
           <w:szCs w:val="22"/>
-          <w:lang w:val="vi-VN" w:eastAsia="ja-JP"/>
-        </w:rPr>
-      </w:pPr>
-      <w:hyperlink w:anchor="_Toc87179232" w:history="1">
+        </w:rPr>
+      </w:pPr>
+      <w:hyperlink w:anchor="_Toc87197975" w:history="1">
         <w:r>
           <w:rPr>
             <w:rStyle w:val="Hyperlink"/>
@@ -1480,7 +1473,7 @@
             <w:noProof/>
             <w:webHidden/>
           </w:rPr>
-          <w:instrText xml:space="preserve"> PAGEREF _Toc87179232 \h </w:instrText>
+          <w:instrText xml:space="preserve"> PAGEREF _Toc87197975 \h </w:instrText>
         </w:r>
         <w:r>
           <w:rPr>
@@ -1520,10 +1513,9 @@
           <w:noProof/>
           <w:sz w:val="22"/>
           <w:szCs w:val="22"/>
-          <w:lang w:val="vi-VN" w:eastAsia="ja-JP"/>
-        </w:rPr>
-      </w:pPr>
-      <w:hyperlink w:anchor="_Toc87179233" w:history="1">
+        </w:rPr>
+      </w:pPr>
+      <w:hyperlink w:anchor="_Toc87197976" w:history="1">
         <w:r>
           <w:rPr>
             <w:rStyle w:val="Hyperlink"/>
@@ -1550,7 +1542,7 @@
             <w:noProof/>
             <w:webHidden/>
           </w:rPr>
-          <w:instrText xml:space="preserve"> PAGEREF _Toc87179233 \h </w:instrText>
+          <w:instrText xml:space="preserve"> PAGEREF _Toc87197976 \h </w:instrText>
         </w:r>
         <w:r>
           <w:rPr>
@@ -1590,10 +1582,9 @@
           <w:noProof/>
           <w:sz w:val="22"/>
           <w:szCs w:val="22"/>
-          <w:lang w:val="vi-VN" w:eastAsia="ja-JP"/>
-        </w:rPr>
-      </w:pPr>
-      <w:hyperlink w:anchor="_Toc87179234" w:history="1">
+        </w:rPr>
+      </w:pPr>
+      <w:hyperlink w:anchor="_Toc87197977" w:history="1">
         <w:r>
           <w:rPr>
             <w:rStyle w:val="Hyperlink"/>
@@ -1620,7 +1611,7 @@
             <w:noProof/>
             <w:webHidden/>
           </w:rPr>
-          <w:instrText xml:space="preserve"> PAGEREF _Toc87179234 \h </w:instrText>
+          <w:instrText xml:space="preserve"> PAGEREF _Toc87197977 \h </w:instrText>
         </w:r>
         <w:r>
           <w:rPr>
@@ -1660,10 +1651,9 @@
           <w:noProof/>
           <w:sz w:val="22"/>
           <w:szCs w:val="22"/>
-          <w:lang w:val="vi-VN" w:eastAsia="ja-JP"/>
-        </w:rPr>
-      </w:pPr>
-      <w:hyperlink w:anchor="_Toc87179235" w:history="1">
+        </w:rPr>
+      </w:pPr>
+      <w:hyperlink w:anchor="_Toc87197978" w:history="1">
         <w:r>
           <w:rPr>
             <w:rStyle w:val="Hyperlink"/>
@@ -1690,7 +1680,7 @@
             <w:noProof/>
             <w:webHidden/>
           </w:rPr>
-          <w:instrText xml:space="preserve"> PAGEREF _Toc87179235 \h </w:instrText>
+          <w:instrText xml:space="preserve"> PAGEREF _Toc87197978 \h </w:instrText>
         </w:r>
         <w:r>
           <w:rPr>
@@ -1730,10 +1720,9 @@
           <w:noProof/>
           <w:sz w:val="22"/>
           <w:szCs w:val="22"/>
-          <w:lang w:val="vi-VN" w:eastAsia="ja-JP"/>
-        </w:rPr>
-      </w:pPr>
-      <w:hyperlink w:anchor="_Toc87179236" w:history="1">
+        </w:rPr>
+      </w:pPr>
+      <w:hyperlink w:anchor="_Toc87197979" w:history="1">
         <w:r>
           <w:rPr>
             <w:rStyle w:val="Hyperlink"/>
@@ -1760,7 +1749,7 @@
             <w:noProof/>
             <w:webHidden/>
           </w:rPr>
-          <w:instrText xml:space="preserve"> PAGEREF _Toc87179236 \h </w:instrText>
+          <w:instrText xml:space="preserve"> PAGEREF _Toc87197979 \h </w:instrText>
         </w:r>
         <w:r>
           <w:rPr>
@@ -1800,10 +1789,9 @@
           <w:noProof/>
           <w:sz w:val="22"/>
           <w:szCs w:val="22"/>
-          <w:lang w:val="vi-VN" w:eastAsia="ja-JP"/>
-        </w:rPr>
-      </w:pPr>
-      <w:hyperlink w:anchor="_Toc87179237" w:history="1">
+        </w:rPr>
+      </w:pPr>
+      <w:hyperlink w:anchor="_Toc87197980" w:history="1">
         <w:r>
           <w:rPr>
             <w:rStyle w:val="Hyperlink"/>
@@ -1830,7 +1818,7 @@
             <w:noProof/>
             <w:webHidden/>
           </w:rPr>
-          <w:instrText xml:space="preserve"> PAGEREF _Toc87179237 \h </w:instrText>
+          <w:instrText xml:space="preserve"> PAGEREF _Toc87197980 \h </w:instrText>
         </w:r>
         <w:r>
           <w:rPr>
@@ -1870,10 +1858,9 @@
           <w:noProof/>
           <w:sz w:val="22"/>
           <w:szCs w:val="22"/>
-          <w:lang w:val="vi-VN" w:eastAsia="ja-JP"/>
-        </w:rPr>
-      </w:pPr>
-      <w:hyperlink w:anchor="_Toc87179238" w:history="1">
+        </w:rPr>
+      </w:pPr>
+      <w:hyperlink w:anchor="_Toc87197981" w:history="1">
         <w:r>
           <w:rPr>
             <w:rStyle w:val="Hyperlink"/>
@@ -1900,7 +1887,7 @@
             <w:noProof/>
             <w:webHidden/>
           </w:rPr>
-          <w:instrText xml:space="preserve"> PAGEREF _Toc87179238 \h </w:instrText>
+          <w:instrText xml:space="preserve"> PAGEREF _Toc87197981 \h </w:instrText>
         </w:r>
         <w:r>
           <w:rPr>
@@ -1940,10 +1927,9 @@
           <w:noProof/>
           <w:sz w:val="22"/>
           <w:szCs w:val="22"/>
-          <w:lang w:val="vi-VN" w:eastAsia="ja-JP"/>
-        </w:rPr>
-      </w:pPr>
-      <w:hyperlink w:anchor="_Toc87179239" w:history="1">
+        </w:rPr>
+      </w:pPr>
+      <w:hyperlink w:anchor="_Toc87197982" w:history="1">
         <w:r>
           <w:rPr>
             <w:rStyle w:val="Hyperlink"/>
@@ -1970,7 +1956,7 @@
             <w:noProof/>
             <w:webHidden/>
           </w:rPr>
-          <w:instrText xml:space="preserve"> PAGEREF _Toc87179239 \h </w:instrText>
+          <w:instrText xml:space="preserve"> PAGEREF _Toc87197982 \h </w:instrText>
         </w:r>
         <w:r>
           <w:rPr>
@@ -2046,7 +2032,7 @@
       </w:pPr>
       <w:bookmarkStart w:id="0" w:name="_Ref399247987"/>
       <w:bookmarkStart w:id="1" w:name="_Toc19719950"/>
-      <w:bookmarkStart w:id="2" w:name="_Toc87179226"/>
+      <w:bookmarkStart w:id="2" w:name="_Toc87197969"/>
       <w:r>
         <w:lastRenderedPageBreak/>
         <w:t>Giới thiệu</w:t>
@@ -2065,7 +2051,7 @@
         </w:rPr>
       </w:pPr>
       <w:bookmarkStart w:id="3" w:name="_Toc19719951"/>
-      <w:bookmarkStart w:id="4" w:name="_Toc87179227"/>
+      <w:bookmarkStart w:id="4" w:name="_Toc87197970"/>
       <w:r>
         <w:rPr>
           <w:sz w:val="32"/>
@@ -2267,18 +2253,24 @@
     </w:p>
     <w:p>
       <w:pPr>
-        <w:pStyle w:val="Heading2"/>
-        <w:numPr>
-          <w:ilvl w:val="0"/>
-          <w:numId w:val="0"/>
-        </w:numPr>
-        <w:spacing w:line="276" w:lineRule="auto"/>
-        <w:ind w:left="360"/>
-        <w:rPr>
-          <w:sz w:val="32"/>
-          <w:szCs w:val="32"/>
-        </w:rPr>
-      </w:pPr>
+        <w:spacing w:after="200" w:line="276" w:lineRule="auto"/>
+        <w:rPr>
+          <w:rFonts w:cs="Arial"/>
+          <w:b/>
+          <w:bCs/>
+          <w:iCs/>
+          <w:sz w:val="32"/>
+          <w:szCs w:val="32"/>
+        </w:rPr>
+      </w:pPr>
+      <w:bookmarkStart w:id="6" w:name="_Toc87197971"/>
+      <w:r>
+        <w:rPr>
+          <w:sz w:val="32"/>
+          <w:szCs w:val="32"/>
+        </w:rPr>
+        <w:br w:type="page"/>
+      </w:r>
     </w:p>
     <w:p>
       <w:pPr>
@@ -2289,12 +2281,12 @@
           <w:szCs w:val="32"/>
         </w:rPr>
       </w:pPr>
-      <w:bookmarkStart w:id="6" w:name="_Toc87179228"/>
-      <w:r>
-        <w:rPr>
-          <w:sz w:val="32"/>
-          <w:szCs w:val="32"/>
-        </w:rPr>
+      <w:r>
+        <w:rPr>
+          <w:sz w:val="32"/>
+          <w:szCs w:val="32"/>
+        </w:rPr>
+        <w:lastRenderedPageBreak/>
         <w:t>Phạm vi</w:t>
       </w:r>
       <w:bookmarkEnd w:id="5"/>
@@ -2399,7 +2391,7 @@
         <w:pStyle w:val="Heading1"/>
       </w:pPr>
       <w:bookmarkStart w:id="7" w:name="_Toc19719953"/>
-      <w:bookmarkStart w:id="8" w:name="_Toc87179229"/>
+      <w:bookmarkStart w:id="8" w:name="_Toc87197972"/>
       <w:r>
         <w:lastRenderedPageBreak/>
         <w:t>Mô tả nghiệp vụ</w:t>
@@ -2416,7 +2408,7 @@
         </w:rPr>
       </w:pPr>
       <w:bookmarkStart w:id="9" w:name="_Toc19719954"/>
-      <w:bookmarkStart w:id="10" w:name="_Toc87179230"/>
+      <w:bookmarkStart w:id="10" w:name="_Toc87197973"/>
       <w:r>
         <w:rPr>
           <w:sz w:val="32"/>
@@ -2827,7 +2819,7 @@
           <w:szCs w:val="32"/>
         </w:rPr>
       </w:pPr>
-      <w:bookmarkStart w:id="11" w:name="_Toc87179231"/>
+      <w:bookmarkStart w:id="11" w:name="_Toc87197974"/>
       <w:r>
         <w:rPr>
           <w:sz w:val="32"/>
@@ -2923,28 +2915,16 @@
     <w:p>
       <w:pPr>
         <w:pStyle w:val="Heading2"/>
-        <w:numPr>
-          <w:ilvl w:val="0"/>
-          <w:numId w:val="0"/>
-        </w:numPr>
-        <w:ind w:left="360"/>
-        <w:rPr>
-          <w:sz w:val="32"/>
-        </w:rPr>
-      </w:pPr>
-    </w:p>
-    <w:p>
-      <w:pPr>
-        <w:pStyle w:val="Heading2"/>
-        <w:rPr>
-          <w:sz w:val="32"/>
-        </w:rPr>
-      </w:pPr>
-      <w:bookmarkStart w:id="12" w:name="_Toc87179232"/>
-      <w:r>
-        <w:rPr>
-          <w:sz w:val="32"/>
-        </w:rPr>
+        <w:rPr>
+          <w:sz w:val="32"/>
+        </w:rPr>
+      </w:pPr>
+      <w:bookmarkStart w:id="12" w:name="_Toc87197975"/>
+      <w:r>
+        <w:rPr>
+          <w:sz w:val="32"/>
+        </w:rPr>
+        <w:lastRenderedPageBreak/>
         <w:t xml:space="preserve">Quy trình </w:t>
       </w:r>
       <w:r>
@@ -3032,28 +3012,16 @@
     <w:p>
       <w:pPr>
         <w:pStyle w:val="Heading2"/>
-        <w:numPr>
-          <w:ilvl w:val="0"/>
-          <w:numId w:val="0"/>
-        </w:numPr>
-        <w:ind w:left="360"/>
-        <w:rPr>
-          <w:sz w:val="32"/>
-        </w:rPr>
-      </w:pPr>
-    </w:p>
-    <w:p>
-      <w:pPr>
-        <w:pStyle w:val="Heading2"/>
-        <w:rPr>
-          <w:sz w:val="32"/>
-        </w:rPr>
-      </w:pPr>
-      <w:bookmarkStart w:id="13" w:name="_Toc87179233"/>
-      <w:r>
-        <w:rPr>
-          <w:sz w:val="32"/>
-        </w:rPr>
+        <w:rPr>
+          <w:sz w:val="32"/>
+        </w:rPr>
+      </w:pPr>
+      <w:bookmarkStart w:id="13" w:name="_Toc87197976"/>
+      <w:r>
+        <w:rPr>
+          <w:sz w:val="32"/>
+        </w:rPr>
+        <w:lastRenderedPageBreak/>
         <w:t xml:space="preserve">Quy trình </w:t>
       </w:r>
       <w:r>
@@ -3217,7 +3185,7 @@
           <w:sz w:val="32"/>
         </w:rPr>
       </w:pPr>
-      <w:bookmarkStart w:id="14" w:name="_Toc87179234"/>
+      <w:bookmarkStart w:id="14" w:name="_Toc87197977"/>
       <w:r>
         <w:rPr>
           <w:sz w:val="32"/>
@@ -3424,28 +3392,16 @@
     <w:p>
       <w:pPr>
         <w:pStyle w:val="Heading2"/>
-        <w:numPr>
-          <w:ilvl w:val="0"/>
-          <w:numId w:val="0"/>
-        </w:numPr>
-        <w:ind w:left="360"/>
-        <w:rPr>
-          <w:sz w:val="32"/>
-        </w:rPr>
-      </w:pPr>
-    </w:p>
-    <w:p>
-      <w:pPr>
-        <w:pStyle w:val="Heading2"/>
-        <w:rPr>
-          <w:sz w:val="32"/>
-        </w:rPr>
-      </w:pPr>
-      <w:bookmarkStart w:id="15" w:name="_Toc87179235"/>
-      <w:r>
-        <w:rPr>
-          <w:sz w:val="32"/>
-        </w:rPr>
+        <w:rPr>
+          <w:sz w:val="32"/>
+        </w:rPr>
+      </w:pPr>
+      <w:bookmarkStart w:id="15" w:name="_Toc87197978"/>
+      <w:r>
+        <w:rPr>
+          <w:sz w:val="32"/>
+        </w:rPr>
+        <w:lastRenderedPageBreak/>
         <w:t>Quy trình tìm sách theo tiến độ</w:t>
       </w:r>
       <w:bookmarkEnd w:id="15"/>
@@ -3583,28 +3539,16 @@
     <w:p>
       <w:pPr>
         <w:pStyle w:val="Heading2"/>
-        <w:numPr>
-          <w:ilvl w:val="0"/>
-          <w:numId w:val="0"/>
-        </w:numPr>
-        <w:ind w:left="360"/>
-        <w:rPr>
-          <w:sz w:val="32"/>
-        </w:rPr>
-      </w:pPr>
-    </w:p>
-    <w:p>
-      <w:pPr>
-        <w:pStyle w:val="Heading2"/>
-        <w:rPr>
-          <w:sz w:val="32"/>
-        </w:rPr>
-      </w:pPr>
-      <w:bookmarkStart w:id="16" w:name="_Toc87179236"/>
-      <w:r>
-        <w:rPr>
-          <w:sz w:val="32"/>
-        </w:rPr>
+        <w:rPr>
+          <w:sz w:val="32"/>
+        </w:rPr>
+      </w:pPr>
+      <w:bookmarkStart w:id="16" w:name="_Toc87197979"/>
+      <w:r>
+        <w:rPr>
+          <w:sz w:val="32"/>
+        </w:rPr>
+        <w:lastRenderedPageBreak/>
         <w:t>Quy trình đọc tiếp cuốn sách đang đọc nữa chừng</w:t>
       </w:r>
       <w:bookmarkEnd w:id="16"/>
@@ -3710,28 +3654,16 @@
     <w:p>
       <w:pPr>
         <w:pStyle w:val="Heading2"/>
-        <w:numPr>
-          <w:ilvl w:val="0"/>
-          <w:numId w:val="0"/>
-        </w:numPr>
-        <w:ind w:left="360"/>
-        <w:rPr>
-          <w:sz w:val="32"/>
-        </w:rPr>
-      </w:pPr>
-    </w:p>
-    <w:p>
-      <w:pPr>
-        <w:pStyle w:val="Heading2"/>
-        <w:rPr>
-          <w:sz w:val="32"/>
-        </w:rPr>
-      </w:pPr>
-      <w:bookmarkStart w:id="17" w:name="_Toc87179237"/>
-      <w:r>
-        <w:rPr>
-          <w:sz w:val="32"/>
-        </w:rPr>
+        <w:rPr>
+          <w:sz w:val="32"/>
+        </w:rPr>
+      </w:pPr>
+      <w:bookmarkStart w:id="17" w:name="_Toc87197980"/>
+      <w:r>
+        <w:rPr>
+          <w:sz w:val="32"/>
+        </w:rPr>
+        <w:lastRenderedPageBreak/>
         <w:t>Quy trình lưu cuốn sách</w:t>
       </w:r>
       <w:bookmarkEnd w:id="17"/>
@@ -3853,7 +3785,7 @@
           <w:sz w:val="32"/>
         </w:rPr>
       </w:pPr>
-      <w:bookmarkStart w:id="18" w:name="_Toc87179238"/>
+      <w:bookmarkStart w:id="18" w:name="_Toc87197981"/>
       <w:r>
         <w:rPr>
           <w:sz w:val="32"/>
@@ -4032,7 +3964,7 @@
           <w:szCs w:val="32"/>
         </w:rPr>
       </w:pPr>
-      <w:bookmarkStart w:id="19" w:name="_Toc87179239"/>
+      <w:bookmarkStart w:id="19" w:name="_Toc87197982"/>
       <w:r>
         <w:rPr>
           <w:sz w:val="32"/>
@@ -4171,20 +4103,187 @@
     </w:p>
     <w:p>
       <w:pPr>
+        <w:spacing w:after="200" w:line="276" w:lineRule="auto"/>
+        <w:rPr>
+          <w:sz w:val="32"/>
+          <w:szCs w:val="32"/>
+        </w:rPr>
+      </w:pPr>
+      <w:r>
+        <w:rPr>
+          <w:sz w:val="32"/>
+          <w:szCs w:val="32"/>
+        </w:rPr>
+        <w:br w:type="page"/>
+      </w:r>
+    </w:p>
+    <w:p>
+      <w:pPr>
+        <w:pStyle w:val="Heading1"/>
+        <w:numPr>
+          <w:ilvl w:val="0"/>
+          <w:numId w:val="5"/>
+        </w:numPr>
+      </w:pPr>
+      <w:r>
+        <w:lastRenderedPageBreak/>
+        <w:t>Giải pháp đề xuất</w:t>
+      </w:r>
+    </w:p>
+    <w:p>
+      <w:pPr>
+        <w:pStyle w:val="Heading2"/>
+      </w:pPr>
+      <w:r>
+        <w:t>Use case tổng quát</w:t>
+      </w:r>
+    </w:p>
+    <w:p>
+      <w:pPr>
         <w:pStyle w:val="BodyText"/>
       </w:pPr>
+      <w:r>
+        <w:rPr>
+          <w:noProof/>
+        </w:rPr>
+        <w:drawing>
+          <wp:inline distT="0" distB="0" distL="0" distR="0" wp14:anchorId="4EDF9C4D" wp14:editId="7975A74D">
+            <wp:extent cx="6055428" cy="3438525"/>
+            <wp:effectExtent l="0" t="0" r="2540" b="0"/>
+            <wp:docPr id="2" name="Picture 2"/>
+            <wp:cNvGraphicFramePr>
+              <a:graphicFrameLocks xmlns:a="http://schemas.openxmlformats.org/drawingml/2006/main" noChangeAspect="1"/>
+            </wp:cNvGraphicFramePr>
+            <a:graphic xmlns:a="http://schemas.openxmlformats.org/drawingml/2006/main">
+              <a:graphicData uri="http://schemas.openxmlformats.org/drawingml/2006/picture">
+                <pic:pic xmlns:pic="http://schemas.openxmlformats.org/drawingml/2006/picture">
+                  <pic:nvPicPr>
+                    <pic:cNvPr id="0" name=""/>
+                    <pic:cNvPicPr/>
+                  </pic:nvPicPr>
+                  <pic:blipFill>
+                    <a:blip r:embed="rId21"/>
+                    <a:stretch>
+                      <a:fillRect/>
+                    </a:stretch>
+                  </pic:blipFill>
+                  <pic:spPr>
+                    <a:xfrm>
+                      <a:off x="0" y="0"/>
+                      <a:ext cx="6060910" cy="3441638"/>
+                    </a:xfrm>
+                    <a:prstGeom prst="rect">
+                      <a:avLst/>
+                    </a:prstGeom>
+                  </pic:spPr>
+                </pic:pic>
+              </a:graphicData>
+            </a:graphic>
+          </wp:inline>
+        </w:drawing>
+      </w:r>
     </w:p>
     <w:p>
       <w:pPr>
         <w:spacing w:after="200" w:line="276" w:lineRule="auto"/>
+        <w:rPr>
+          <w:sz w:val="26"/>
+        </w:rPr>
       </w:pPr>
       <w:r>
         <w:br w:type="page"/>
       </w:r>
+    </w:p>
+    <w:p>
+      <w:pPr>
+        <w:pStyle w:val="Heading2"/>
+      </w:pPr>
+      <w:r>
+        <w:lastRenderedPageBreak/>
+        <w:t>Sơ đồ chức năng</w:t>
+      </w:r>
+    </w:p>
+    <w:p>
+      <w:pPr>
+        <w:pStyle w:val="BodyText"/>
+        <w:rPr>
+          <w:rFonts w:cs="Arial"/>
+          <w:b/>
+          <w:bCs/>
+          <w:iCs/>
+          <w:sz w:val="28"/>
+          <w:szCs w:val="28"/>
+        </w:rPr>
+      </w:pPr>
+      <w:r>
+        <w:rPr>
+          <w:rFonts w:cs="Arial"/>
+          <w:b/>
+          <w:bCs/>
+          <w:iCs/>
+          <w:sz w:val="28"/>
+          <w:szCs w:val="28"/>
+        </w:rPr>
+        <w:drawing>
+          <wp:inline distT="0" distB="0" distL="0" distR="0" wp14:anchorId="6218FFA3" wp14:editId="0D413A27">
+            <wp:extent cx="5731510" cy="2849245"/>
+            <wp:effectExtent l="0" t="0" r="2540" b="8255"/>
+            <wp:docPr id="10" name="Picture 10"/>
+            <wp:cNvGraphicFramePr>
+              <a:graphicFrameLocks xmlns:a="http://schemas.openxmlformats.org/drawingml/2006/main" noChangeAspect="1"/>
+            </wp:cNvGraphicFramePr>
+            <a:graphic xmlns:a="http://schemas.openxmlformats.org/drawingml/2006/main">
+              <a:graphicData uri="http://schemas.openxmlformats.org/drawingml/2006/picture">
+                <pic:pic xmlns:pic="http://schemas.openxmlformats.org/drawingml/2006/picture">
+                  <pic:nvPicPr>
+                    <pic:cNvPr id="1" name=""/>
+                    <pic:cNvPicPr/>
+                  </pic:nvPicPr>
+                  <pic:blipFill>
+                    <a:blip r:embed="rId22"/>
+                    <a:stretch>
+                      <a:fillRect/>
+                    </a:stretch>
+                  </pic:blipFill>
+                  <pic:spPr>
+                    <a:xfrm>
+                      <a:off x="0" y="0"/>
+                      <a:ext cx="5731510" cy="2849245"/>
+                    </a:xfrm>
+                    <a:prstGeom prst="rect">
+                      <a:avLst/>
+                    </a:prstGeom>
+                  </pic:spPr>
+                </pic:pic>
+              </a:graphicData>
+            </a:graphic>
+          </wp:inline>
+        </w:drawing>
+      </w:r>
+    </w:p>
+    <w:p>
+      <w:pPr>
+        <w:pStyle w:val="BodyText"/>
+      </w:pPr>
+    </w:p>
+    <w:p>
+      <w:pPr>
+        <w:pStyle w:val="ListParagraph"/>
+        <w:spacing w:after="200" w:line="276" w:lineRule="auto"/>
+        <w:rPr>
+          <w:sz w:val="32"/>
+          <w:szCs w:val="32"/>
+        </w:rPr>
+      </w:pPr>
+    </w:p>
+    <w:p>
+      <w:pPr>
+        <w:pStyle w:val="BodyText"/>
+      </w:pPr>
     </w:p>
     <w:p/>
     <w:sectPr>
-      <w:footerReference w:type="default" r:id="rId21"/>
+      <w:footerReference w:type="default" r:id="rId23"/>
       <w:pgSz w:w="11906" w:h="16838"/>
       <w:pgMar w:top="1440" w:right="1440" w:bottom="1440" w:left="1440" w:header="851" w:footer="992" w:gutter="0"/>
       <w:cols w:space="425"/>
@@ -4360,7 +4459,7 @@
           <w:rPr>
             <w:noProof/>
           </w:rPr>
-          <w:t>14</w:t>
+          <w:t>17</w:t>
         </w:r>
         <w:r>
           <w:rPr>
@@ -4403,7 +4502,7 @@
   <w:abstractNum w:abstractNumId="0" w15:restartNumberingAfterBreak="0">
     <w:nsid w:val="30FB461D"/>
     <w:multiLevelType w:val="multilevel"/>
-    <w:tmpl w:val="CA1AE142"/>
+    <w:tmpl w:val="04BE25FA"/>
     <w:lvl w:ilvl="0">
       <w:start w:val="1"/>
       <w:numFmt w:val="decimal"/>
@@ -4430,9 +4529,10 @@
       <w:lvlText w:val="%1.%2"/>
       <w:lvlJc w:val="left"/>
       <w:pPr>
-        <w:ind w:left="360" w:hanging="360"/>
+        <w:ind w:left="1530" w:hanging="360"/>
       </w:pPr>
       <w:rPr>
+        <w:rFonts w:hint="default"/>
         <w:b/>
         <w:i w:val="0"/>
       </w:rPr>
@@ -4448,6 +4548,7 @@
         <w:ind w:left="720" w:hanging="720"/>
       </w:pPr>
       <w:rPr>
+        <w:rFonts w:hint="default"/>
         <w:b w:val="0"/>
         <w:i w:val="0"/>
       </w:rPr>
@@ -4465,6 +4566,7 @@
         <w:ind w:left="864" w:hanging="864"/>
       </w:pPr>
       <w:rPr>
+        <w:rFonts w:hint="default"/>
         <w:i w:val="0"/>
       </w:rPr>
     </w:lvl>
@@ -4479,6 +4581,9 @@
         </w:tabs>
         <w:ind w:left="0" w:firstLine="0"/>
       </w:pPr>
+      <w:rPr>
+        <w:rFonts w:hint="default"/>
+      </w:rPr>
     </w:lvl>
     <w:lvl w:ilvl="5">
       <w:start w:val="1"/>
@@ -4492,6 +4597,9 @@
         </w:tabs>
         <w:ind w:left="1152" w:hanging="1152"/>
       </w:pPr>
+      <w:rPr>
+        <w:rFonts w:hint="default"/>
+      </w:rPr>
     </w:lvl>
     <w:lvl w:ilvl="6">
       <w:numFmt w:val="none"/>
@@ -4504,6 +4612,9 @@
         </w:tabs>
         <w:ind w:left="0" w:firstLine="0"/>
       </w:pPr>
+      <w:rPr>
+        <w:rFonts w:hint="default"/>
+      </w:rPr>
     </w:lvl>
     <w:lvl w:ilvl="7">
       <w:start w:val="1"/>
@@ -4517,6 +4628,9 @@
         </w:tabs>
         <w:ind w:left="1440" w:hanging="1440"/>
       </w:pPr>
+      <w:rPr>
+        <w:rFonts w:hint="default"/>
+      </w:rPr>
     </w:lvl>
     <w:lvl w:ilvl="8">
       <w:start w:val="1"/>
@@ -4530,6 +4644,9 @@
         </w:tabs>
         <w:ind w:left="1584" w:hanging="1584"/>
       </w:pPr>
+      <w:rPr>
+        <w:rFonts w:hint="default"/>
+      </w:rPr>
     </w:lvl>
   </w:abstractNum>
   <w:abstractNum w:abstractNumId="1" w15:restartNumberingAfterBreak="0">
@@ -4872,8 +4989,20 @@
   </w:abstractNum>
   <w:num w:numId="1">
     <w:abstractNumId w:val="0"/>
+  </w:num>
+  <w:num w:numId="2">
+    <w:abstractNumId w:val="3"/>
+  </w:num>
+  <w:num w:numId="3">
+    <w:abstractNumId w:val="1"/>
+  </w:num>
+  <w:num w:numId="4">
+    <w:abstractNumId w:val="2"/>
+  </w:num>
+  <w:num w:numId="5">
+    <w:abstractNumId w:val="0"/>
     <w:lvlOverride w:ilvl="0">
-      <w:startOverride w:val="1"/>
+      <w:startOverride w:val="4"/>
     </w:lvlOverride>
     <w:lvlOverride w:ilvl="1">
       <w:startOverride w:val="1"/>
@@ -4895,15 +5024,6 @@
     <w:lvlOverride w:ilvl="8">
       <w:startOverride w:val="1"/>
     </w:lvlOverride>
-  </w:num>
-  <w:num w:numId="2">
-    <w:abstractNumId w:val="3"/>
-  </w:num>
-  <w:num w:numId="3">
-    <w:abstractNumId w:val="1"/>
-  </w:num>
-  <w:num w:numId="4">
-    <w:abstractNumId w:val="2"/>
   </w:num>
 </w:numbering>
 </file>
@@ -5081,7 +5201,7 @@
     <w:lsdException w:name="Table Web 2" w:semiHidden="1" w:unhideWhenUsed="1"/>
     <w:lsdException w:name="Table Web 3" w:semiHidden="1" w:unhideWhenUsed="1"/>
     <w:lsdException w:name="Balloon Text" w:semiHidden="1" w:unhideWhenUsed="1"/>
-    <w:lsdException w:name="Table Grid" w:uiPriority="39"/>
+    <w:lsdException w:name="Table Grid" w:semiHidden="1" w:uiPriority="39" w:unhideWhenUsed="1"/>
     <w:lsdException w:name="Table Theme" w:semiHidden="1" w:unhideWhenUsed="1"/>
     <w:lsdException w:name="Placeholder Text" w:semiHidden="1"/>
     <w:lsdException w:name="No Spacing" w:uiPriority="1" w:qFormat="1"/>
@@ -5358,6 +5478,7 @@
         <w:numId w:val="1"/>
       </w:numPr>
       <w:spacing w:before="600" w:after="240" w:line="440" w:lineRule="exact"/>
+      <w:ind w:left="360"/>
       <w:jc w:val="both"/>
       <w:outlineLvl w:val="1"/>
     </w:pPr>
@@ -5376,7 +5497,6 @@
     <w:name w:val="heading 3"/>
     <w:next w:val="BodyText"/>
     <w:link w:val="Heading3Char"/>
-    <w:semiHidden/>
     <w:unhideWhenUsed/>
     <w:qFormat/>
     <w:rsid w:val="004C58ED"/>
@@ -5615,7 +5735,6 @@
     <w:name w:val="Heading 3 Char"/>
     <w:basedOn w:val="DefaultParagraphFont"/>
     <w:link w:val="Heading3"/>
-    <w:semiHidden/>
     <w:rsid w:val="004C58ED"/>
     <w:rPr>
       <w:rFonts w:ascii="Times New Roman" w:eastAsia="Times New Roman" w:hAnsi="Times New Roman" w:cs="Arial"/>
@@ -6256,7 +6375,7 @@
 </file>
 
 <file path=customXml/itemProps1.xml><?xml version="1.0" encoding="utf-8"?>
-<ds:datastoreItem xmlns:ds="http://schemas.openxmlformats.org/officeDocument/2006/customXml" ds:itemID="{CAB63EBE-82F3-4B28-8482-746105144A54}">
+<ds:datastoreItem xmlns:ds="http://schemas.openxmlformats.org/officeDocument/2006/customXml" ds:itemID="{A2BFA9AA-931A-43AA-90C7-1B69CC992C94}">
   <ds:schemaRefs>
     <ds:schemaRef ds:uri="http://schemas.openxmlformats.org/officeDocument/2006/bibliography"/>
   </ds:schemaRefs>

</xml_diff>

<commit_message>
add sơ đồ BFD
</commit_message>
<xml_diff>
--- a/19_Web đọc sách trực tuyến_C1+2.docx
+++ b/19_Web đọc sách trực tuyến_C1+2.docx
@@ -4225,10 +4225,10 @@
           <w:szCs w:val="28"/>
         </w:rPr>
         <w:drawing>
-          <wp:inline distT="0" distB="0" distL="0" distR="0" wp14:anchorId="6218FFA3" wp14:editId="0D413A27">
-            <wp:extent cx="5731510" cy="2849245"/>
-            <wp:effectExtent l="0" t="0" r="2540" b="8255"/>
-            <wp:docPr id="10" name="Picture 10"/>
+          <wp:inline distT="0" distB="0" distL="0" distR="0" wp14:anchorId="267D0BD1" wp14:editId="74D14E7A">
+            <wp:extent cx="5731510" cy="2842895"/>
+            <wp:effectExtent l="0" t="0" r="2540" b="0"/>
+            <wp:docPr id="12" name="Picture 12"/>
             <wp:cNvGraphicFramePr>
               <a:graphicFrameLocks xmlns:a="http://schemas.openxmlformats.org/drawingml/2006/main" noChangeAspect="1"/>
             </wp:cNvGraphicFramePr>
@@ -4248,7 +4248,7 @@
                   <pic:spPr>
                     <a:xfrm>
                       <a:off x="0" y="0"/>
-                      <a:ext cx="5731510" cy="2849245"/>
+                      <a:ext cx="5731510" cy="2842895"/>
                     </a:xfrm>
                     <a:prstGeom prst="rect">
                       <a:avLst/>
@@ -5201,7 +5201,7 @@
     <w:lsdException w:name="Table Web 2" w:semiHidden="1" w:unhideWhenUsed="1"/>
     <w:lsdException w:name="Table Web 3" w:semiHidden="1" w:unhideWhenUsed="1"/>
     <w:lsdException w:name="Balloon Text" w:semiHidden="1" w:unhideWhenUsed="1"/>
-    <w:lsdException w:name="Table Grid" w:semiHidden="1" w:uiPriority="39" w:unhideWhenUsed="1"/>
+    <w:lsdException w:name="Table Grid" w:uiPriority="39"/>
     <w:lsdException w:name="Table Theme" w:semiHidden="1" w:unhideWhenUsed="1"/>
     <w:lsdException w:name="Placeholder Text" w:semiHidden="1"/>
     <w:lsdException w:name="No Spacing" w:uiPriority="1" w:qFormat="1"/>

</xml_diff>